<commit_message>
Minor changes to the tester, complexity noted in required methods in the code, and added info to the word doc including test results.
</commit_message>
<xml_diff>
--- a/AVLTree_itamarbennun_talmalka2.docx
+++ b/AVLTree_itamarbennun_talmalka2.docx
@@ -136,8 +136,1299 @@
           <w:u w:val="single"/>
           <w:rtl/>
         </w:rPr>
-        <w:t>תיעוד</w:t>
+        <w:t>חלק מעשי</w:t>
       </w:r>
+    </w:p>
+    <w:p>
+      <w:pPr>
+        <w:rPr>
+          <w:u w:val="single"/>
+          <w:rtl/>
+        </w:rPr>
+      </w:pPr>
+      <w:r>
+        <w:rPr>
+          <w:u w:val="single"/>
+        </w:rPr>
+        <w:t>Class AVLNode</w:t>
+      </w:r>
+    </w:p>
+    <w:tbl>
+      <w:tblPr>
+        <w:tblStyle w:val="ae"/>
+        <w:bidiVisual/>
+        <w:tblW w:w="0" w:type="auto"/>
+        <w:tblLook w:val="04A0" w:firstRow="1" w:lastRow="0" w:firstColumn="1" w:lastColumn="0" w:noHBand="0" w:noVBand="1"/>
+      </w:tblPr>
+      <w:tblGrid>
+        <w:gridCol w:w="2765"/>
+        <w:gridCol w:w="2765"/>
+        <w:gridCol w:w="2766"/>
+      </w:tblGrid>
+      <w:tr>
+        <w:tc>
+          <w:tcPr>
+            <w:tcW w:w="2765" w:type="dxa"/>
+          </w:tcPr>
+          <w:p>
+            <w:pPr>
+              <w:rPr>
+                <w:rtl/>
+              </w:rPr>
+            </w:pPr>
+            <w:r>
+              <w:rPr>
+                <w:rFonts w:hint="cs"/>
+                <w:rtl/>
+              </w:rPr>
+              <w:t>פעולה</w:t>
+            </w:r>
+          </w:p>
+        </w:tc>
+        <w:tc>
+          <w:tcPr>
+            <w:tcW w:w="2765" w:type="dxa"/>
+          </w:tcPr>
+          <w:p>
+            <w:pPr>
+              <w:rPr>
+                <w:rtl/>
+              </w:rPr>
+            </w:pPr>
+            <w:r>
+              <w:rPr>
+                <w:rFonts w:hint="cs"/>
+                <w:rtl/>
+              </w:rPr>
+              <w:t>תיאור</w:t>
+            </w:r>
+          </w:p>
+        </w:tc>
+        <w:tc>
+          <w:tcPr>
+            <w:tcW w:w="2766" w:type="dxa"/>
+          </w:tcPr>
+          <w:p>
+            <w:pPr>
+              <w:rPr>
+                <w:rtl/>
+              </w:rPr>
+            </w:pPr>
+            <w:r>
+              <w:rPr>
+                <w:rFonts w:hint="cs"/>
+                <w:rtl/>
+              </w:rPr>
+              <w:t>סיבוכיות</w:t>
+            </w:r>
+          </w:p>
+        </w:tc>
+      </w:tr>
+      <w:tr>
+        <w:tc>
+          <w:tcPr>
+            <w:tcW w:w="2765" w:type="dxa"/>
+          </w:tcPr>
+          <w:p>
+            <w:pPr>
+              <w:bidi w:val="0"/>
+              <w:rPr>
+                <w:rFonts w:hint="cs"/>
+                <w:rtl/>
+              </w:rPr>
+            </w:pPr>
+            <w:r>
+              <w:t>Constructor</w:t>
+            </w:r>
+            <w:r>
+              <w:t>()</w:t>
+            </w:r>
+          </w:p>
+        </w:tc>
+        <w:tc>
+          <w:tcPr>
+            <w:tcW w:w="2765" w:type="dxa"/>
+          </w:tcPr>
+          <w:p>
+            <w:pPr>
+              <w:rPr>
+                <w:rtl/>
+              </w:rPr>
+            </w:pPr>
+          </w:p>
+        </w:tc>
+        <w:tc>
+          <w:tcPr>
+            <w:tcW w:w="2766" w:type="dxa"/>
+          </w:tcPr>
+          <w:p>
+            <w:pPr>
+              <w:rPr>
+                <w:rtl/>
+              </w:rPr>
+            </w:pPr>
+          </w:p>
+        </w:tc>
+      </w:tr>
+      <w:tr>
+        <w:tc>
+          <w:tcPr>
+            <w:tcW w:w="2765" w:type="dxa"/>
+          </w:tcPr>
+          <w:p>
+            <w:pPr>
+              <w:bidi w:val="0"/>
+              <w:rPr>
+                <w:rtl/>
+              </w:rPr>
+            </w:pPr>
+            <w:r>
+              <w:t>is_real_node</w:t>
+            </w:r>
+            <w:r>
+              <w:t>()</w:t>
+            </w:r>
+          </w:p>
+        </w:tc>
+        <w:tc>
+          <w:tcPr>
+            <w:tcW w:w="2765" w:type="dxa"/>
+          </w:tcPr>
+          <w:p>
+            <w:pPr>
+              <w:rPr>
+                <w:rtl/>
+              </w:rPr>
+            </w:pPr>
+          </w:p>
+        </w:tc>
+        <w:tc>
+          <w:tcPr>
+            <w:tcW w:w="2766" w:type="dxa"/>
+          </w:tcPr>
+          <w:p>
+            <w:pPr>
+              <w:rPr>
+                <w:rtl/>
+              </w:rPr>
+            </w:pPr>
+          </w:p>
+        </w:tc>
+      </w:tr>
+    </w:tbl>
+    <w:p>
+      <w:pPr>
+        <w:rPr>
+          <w:rtl/>
+        </w:rPr>
+      </w:pPr>
+    </w:p>
+    <w:p>
+      <w:pPr>
+        <w:rPr>
+          <w:u w:val="single"/>
+          <w:rtl/>
+        </w:rPr>
+      </w:pPr>
+      <w:r>
+        <w:rPr>
+          <w:u w:val="single"/>
+        </w:rPr>
+        <w:t>Class AVL</w:t>
+      </w:r>
+      <w:r>
+        <w:rPr>
+          <w:u w:val="single"/>
+        </w:rPr>
+        <w:t>Tree</w:t>
+      </w:r>
+    </w:p>
+    <w:tbl>
+      <w:tblPr>
+        <w:tblStyle w:val="ae"/>
+        <w:bidiVisual/>
+        <w:tblW w:w="0" w:type="auto"/>
+        <w:tblLook w:val="04A0" w:firstRow="1" w:lastRow="0" w:firstColumn="1" w:lastColumn="0" w:noHBand="0" w:noVBand="1"/>
+      </w:tblPr>
+      <w:tblGrid>
+        <w:gridCol w:w="2765"/>
+        <w:gridCol w:w="2765"/>
+        <w:gridCol w:w="2766"/>
+      </w:tblGrid>
+      <w:tr>
+        <w:tc>
+          <w:tcPr>
+            <w:tcW w:w="2765" w:type="dxa"/>
+          </w:tcPr>
+          <w:p>
+            <w:pPr>
+              <w:rPr>
+                <w:rtl/>
+              </w:rPr>
+            </w:pPr>
+            <w:r>
+              <w:rPr>
+                <w:rFonts w:hint="cs"/>
+                <w:rtl/>
+              </w:rPr>
+              <w:t>פעולה</w:t>
+            </w:r>
+          </w:p>
+        </w:tc>
+        <w:tc>
+          <w:tcPr>
+            <w:tcW w:w="2765" w:type="dxa"/>
+          </w:tcPr>
+          <w:p>
+            <w:pPr>
+              <w:rPr>
+                <w:rtl/>
+              </w:rPr>
+            </w:pPr>
+            <w:r>
+              <w:rPr>
+                <w:rFonts w:hint="cs"/>
+                <w:rtl/>
+              </w:rPr>
+              <w:t>תיאור</w:t>
+            </w:r>
+          </w:p>
+        </w:tc>
+        <w:tc>
+          <w:tcPr>
+            <w:tcW w:w="2766" w:type="dxa"/>
+          </w:tcPr>
+          <w:p>
+            <w:pPr>
+              <w:rPr>
+                <w:rtl/>
+              </w:rPr>
+            </w:pPr>
+            <w:r>
+              <w:rPr>
+                <w:rFonts w:hint="cs"/>
+                <w:rtl/>
+              </w:rPr>
+              <w:t>סיבוכיות</w:t>
+            </w:r>
+          </w:p>
+        </w:tc>
+      </w:tr>
+      <w:tr>
+        <w:tc>
+          <w:tcPr>
+            <w:tcW w:w="2765" w:type="dxa"/>
+          </w:tcPr>
+          <w:p>
+            <w:pPr>
+              <w:bidi w:val="0"/>
+              <w:rPr>
+                <w:rFonts w:hint="cs"/>
+                <w:rtl/>
+              </w:rPr>
+            </w:pPr>
+            <w:r>
+              <w:t>Constructor</w:t>
+            </w:r>
+            <w:r>
+              <w:t>()</w:t>
+            </w:r>
+          </w:p>
+        </w:tc>
+        <w:tc>
+          <w:tcPr>
+            <w:tcW w:w="2765" w:type="dxa"/>
+          </w:tcPr>
+          <w:p>
+            <w:pPr>
+              <w:rPr>
+                <w:rtl/>
+              </w:rPr>
+            </w:pPr>
+          </w:p>
+        </w:tc>
+        <w:tc>
+          <w:tcPr>
+            <w:tcW w:w="2766" w:type="dxa"/>
+          </w:tcPr>
+          <w:p>
+            <w:pPr>
+              <w:rPr>
+                <w:rtl/>
+              </w:rPr>
+            </w:pPr>
+          </w:p>
+        </w:tc>
+      </w:tr>
+      <w:tr>
+        <w:tc>
+          <w:tcPr>
+            <w:tcW w:w="2765" w:type="dxa"/>
+          </w:tcPr>
+          <w:p>
+            <w:pPr>
+              <w:bidi w:val="0"/>
+              <w:rPr>
+                <w:rFonts w:hint="cs"/>
+                <w:rtl/>
+              </w:rPr>
+            </w:pPr>
+            <w:r>
+              <w:t>S</w:t>
+            </w:r>
+            <w:r>
+              <w:t>earch</w:t>
+            </w:r>
+            <w:r>
+              <w:t>(k)</w:t>
+            </w:r>
+          </w:p>
+        </w:tc>
+        <w:tc>
+          <w:tcPr>
+            <w:tcW w:w="2765" w:type="dxa"/>
+          </w:tcPr>
+          <w:p>
+            <w:pPr>
+              <w:rPr>
+                <w:rtl/>
+              </w:rPr>
+            </w:pPr>
+          </w:p>
+        </w:tc>
+        <w:tc>
+          <w:tcPr>
+            <w:tcW w:w="2766" w:type="dxa"/>
+          </w:tcPr>
+          <w:p>
+            <w:pPr>
+              <w:rPr>
+                <w:rtl/>
+              </w:rPr>
+            </w:pPr>
+          </w:p>
+        </w:tc>
+      </w:tr>
+      <w:tr>
+        <w:tc>
+          <w:tcPr>
+            <w:tcW w:w="2765" w:type="dxa"/>
+          </w:tcPr>
+          <w:p>
+            <w:pPr>
+              <w:bidi w:val="0"/>
+              <w:rPr>
+                <w:rtl/>
+              </w:rPr>
+            </w:pPr>
+            <w:r>
+              <w:t>search_helper</w:t>
+            </w:r>
+            <w:r>
+              <w:t>(k)</w:t>
+            </w:r>
+          </w:p>
+        </w:tc>
+        <w:tc>
+          <w:tcPr>
+            <w:tcW w:w="2765" w:type="dxa"/>
+          </w:tcPr>
+          <w:p>
+            <w:pPr>
+              <w:rPr>
+                <w:rtl/>
+              </w:rPr>
+            </w:pPr>
+          </w:p>
+        </w:tc>
+        <w:tc>
+          <w:tcPr>
+            <w:tcW w:w="2766" w:type="dxa"/>
+          </w:tcPr>
+          <w:p>
+            <w:pPr>
+              <w:rPr>
+                <w:rtl/>
+              </w:rPr>
+            </w:pPr>
+          </w:p>
+        </w:tc>
+      </w:tr>
+      <w:tr>
+        <w:tc>
+          <w:tcPr>
+            <w:tcW w:w="2765" w:type="dxa"/>
+          </w:tcPr>
+          <w:p>
+            <w:pPr>
+              <w:bidi w:val="0"/>
+              <w:rPr>
+                <w:rtl/>
+              </w:rPr>
+            </w:pPr>
+            <w:r>
+              <w:t>finger_search</w:t>
+            </w:r>
+            <w:r>
+              <w:t>(k)</w:t>
+            </w:r>
+          </w:p>
+        </w:tc>
+        <w:tc>
+          <w:tcPr>
+            <w:tcW w:w="2765" w:type="dxa"/>
+          </w:tcPr>
+          <w:p>
+            <w:pPr>
+              <w:rPr>
+                <w:rtl/>
+              </w:rPr>
+            </w:pPr>
+          </w:p>
+        </w:tc>
+        <w:tc>
+          <w:tcPr>
+            <w:tcW w:w="2766" w:type="dxa"/>
+          </w:tcPr>
+          <w:p>
+            <w:pPr>
+              <w:rPr>
+                <w:rtl/>
+              </w:rPr>
+            </w:pPr>
+          </w:p>
+        </w:tc>
+      </w:tr>
+      <w:tr>
+        <w:tc>
+          <w:tcPr>
+            <w:tcW w:w="2765" w:type="dxa"/>
+          </w:tcPr>
+          <w:p>
+            <w:pPr>
+              <w:bidi w:val="0"/>
+              <w:rPr>
+                <w:rtl/>
+              </w:rPr>
+            </w:pPr>
+            <w:r>
+              <w:t>finger_search_helper</w:t>
+            </w:r>
+            <w:r>
+              <w:t>(k)</w:t>
+            </w:r>
+          </w:p>
+        </w:tc>
+        <w:tc>
+          <w:tcPr>
+            <w:tcW w:w="2765" w:type="dxa"/>
+          </w:tcPr>
+          <w:p>
+            <w:pPr>
+              <w:rPr>
+                <w:rtl/>
+              </w:rPr>
+            </w:pPr>
+          </w:p>
+        </w:tc>
+        <w:tc>
+          <w:tcPr>
+            <w:tcW w:w="2766" w:type="dxa"/>
+          </w:tcPr>
+          <w:p>
+            <w:pPr>
+              <w:rPr>
+                <w:rtl/>
+              </w:rPr>
+            </w:pPr>
+          </w:p>
+        </w:tc>
+      </w:tr>
+      <w:tr>
+        <w:tc>
+          <w:tcPr>
+            <w:tcW w:w="2765" w:type="dxa"/>
+          </w:tcPr>
+          <w:p>
+            <w:pPr>
+              <w:bidi w:val="0"/>
+              <w:rPr>
+                <w:rtl/>
+              </w:rPr>
+            </w:pPr>
+            <w:r>
+              <w:t>predecessor(</w:t>
+            </w:r>
+            <w:r>
+              <w:t>x</w:t>
+            </w:r>
+            <w:r>
+              <w:t>)</w:t>
+            </w:r>
+          </w:p>
+        </w:tc>
+        <w:tc>
+          <w:tcPr>
+            <w:tcW w:w="2765" w:type="dxa"/>
+          </w:tcPr>
+          <w:p>
+            <w:pPr>
+              <w:rPr>
+                <w:rtl/>
+              </w:rPr>
+            </w:pPr>
+          </w:p>
+        </w:tc>
+        <w:tc>
+          <w:tcPr>
+            <w:tcW w:w="2766" w:type="dxa"/>
+          </w:tcPr>
+          <w:p>
+            <w:pPr>
+              <w:rPr>
+                <w:rtl/>
+              </w:rPr>
+            </w:pPr>
+          </w:p>
+        </w:tc>
+      </w:tr>
+      <w:tr>
+        <w:tc>
+          <w:tcPr>
+            <w:tcW w:w="2765" w:type="dxa"/>
+          </w:tcPr>
+          <w:p>
+            <w:pPr>
+              <w:bidi w:val="0"/>
+              <w:rPr>
+                <w:rtl/>
+              </w:rPr>
+            </w:pPr>
+            <w:r>
+              <w:t>successor(x)</w:t>
+            </w:r>
+          </w:p>
+        </w:tc>
+        <w:tc>
+          <w:tcPr>
+            <w:tcW w:w="2765" w:type="dxa"/>
+          </w:tcPr>
+          <w:p>
+            <w:pPr>
+              <w:rPr>
+                <w:rtl/>
+              </w:rPr>
+            </w:pPr>
+          </w:p>
+        </w:tc>
+        <w:tc>
+          <w:tcPr>
+            <w:tcW w:w="2766" w:type="dxa"/>
+          </w:tcPr>
+          <w:p>
+            <w:pPr>
+              <w:rPr>
+                <w:rtl/>
+              </w:rPr>
+            </w:pPr>
+          </w:p>
+        </w:tc>
+      </w:tr>
+      <w:tr>
+        <w:tc>
+          <w:tcPr>
+            <w:tcW w:w="2765" w:type="dxa"/>
+          </w:tcPr>
+          <w:p>
+            <w:pPr>
+              <w:bidi w:val="0"/>
+              <w:rPr>
+                <w:rFonts w:hint="cs"/>
+                <w:rtl/>
+              </w:rPr>
+            </w:pPr>
+            <w:r>
+              <w:t>insert(k, v)</w:t>
+            </w:r>
+          </w:p>
+        </w:tc>
+        <w:tc>
+          <w:tcPr>
+            <w:tcW w:w="2765" w:type="dxa"/>
+          </w:tcPr>
+          <w:p>
+            <w:pPr>
+              <w:rPr>
+                <w:rFonts w:hint="cs"/>
+                <w:rtl/>
+              </w:rPr>
+            </w:pPr>
+          </w:p>
+        </w:tc>
+        <w:tc>
+          <w:tcPr>
+            <w:tcW w:w="2766" w:type="dxa"/>
+          </w:tcPr>
+          <w:p>
+            <w:pPr>
+              <w:rPr>
+                <w:rtl/>
+              </w:rPr>
+            </w:pPr>
+          </w:p>
+        </w:tc>
+      </w:tr>
+      <w:tr>
+        <w:tc>
+          <w:tcPr>
+            <w:tcW w:w="2765" w:type="dxa"/>
+          </w:tcPr>
+          <w:p>
+            <w:pPr>
+              <w:bidi w:val="0"/>
+              <w:rPr>
+                <w:rtl/>
+              </w:rPr>
+            </w:pPr>
+            <w:r>
+              <w:t>rebalance</w:t>
+            </w:r>
+            <w:r>
+              <w:t>(x)</w:t>
+            </w:r>
+          </w:p>
+        </w:tc>
+        <w:tc>
+          <w:tcPr>
+            <w:tcW w:w="2765" w:type="dxa"/>
+          </w:tcPr>
+          <w:p>
+            <w:pPr>
+              <w:rPr>
+                <w:rtl/>
+              </w:rPr>
+            </w:pPr>
+          </w:p>
+        </w:tc>
+        <w:tc>
+          <w:tcPr>
+            <w:tcW w:w="2766" w:type="dxa"/>
+          </w:tcPr>
+          <w:p>
+            <w:pPr>
+              <w:rPr>
+                <w:rtl/>
+              </w:rPr>
+            </w:pPr>
+          </w:p>
+        </w:tc>
+      </w:tr>
+      <w:tr>
+        <w:tc>
+          <w:tcPr>
+            <w:tcW w:w="2765" w:type="dxa"/>
+          </w:tcPr>
+          <w:p>
+            <w:pPr>
+              <w:bidi w:val="0"/>
+              <w:rPr>
+                <w:rFonts w:hint="cs"/>
+                <w:rtl/>
+              </w:rPr>
+            </w:pPr>
+            <w:r>
+              <w:t>rotate_left</w:t>
+            </w:r>
+            <w:r>
+              <w:t>(x)</w:t>
+            </w:r>
+          </w:p>
+        </w:tc>
+        <w:tc>
+          <w:tcPr>
+            <w:tcW w:w="2765" w:type="dxa"/>
+          </w:tcPr>
+          <w:p>
+            <w:pPr>
+              <w:rPr>
+                <w:rtl/>
+              </w:rPr>
+            </w:pPr>
+          </w:p>
+        </w:tc>
+        <w:tc>
+          <w:tcPr>
+            <w:tcW w:w="2766" w:type="dxa"/>
+          </w:tcPr>
+          <w:p>
+            <w:pPr>
+              <w:rPr>
+                <w:rtl/>
+              </w:rPr>
+            </w:pPr>
+          </w:p>
+        </w:tc>
+      </w:tr>
+      <w:tr>
+        <w:tc>
+          <w:tcPr>
+            <w:tcW w:w="2765" w:type="dxa"/>
+          </w:tcPr>
+          <w:p>
+            <w:pPr>
+              <w:bidi w:val="0"/>
+              <w:rPr>
+                <w:rtl/>
+              </w:rPr>
+            </w:pPr>
+            <w:r>
+              <w:t>rotate_right</w:t>
+            </w:r>
+            <w:r>
+              <w:t>(x)</w:t>
+            </w:r>
+          </w:p>
+        </w:tc>
+        <w:tc>
+          <w:tcPr>
+            <w:tcW w:w="2765" w:type="dxa"/>
+          </w:tcPr>
+          <w:p>
+            <w:pPr>
+              <w:rPr>
+                <w:rtl/>
+              </w:rPr>
+            </w:pPr>
+          </w:p>
+        </w:tc>
+        <w:tc>
+          <w:tcPr>
+            <w:tcW w:w="2766" w:type="dxa"/>
+          </w:tcPr>
+          <w:p>
+            <w:pPr>
+              <w:rPr>
+                <w:rtl/>
+              </w:rPr>
+            </w:pPr>
+          </w:p>
+        </w:tc>
+      </w:tr>
+      <w:tr>
+        <w:tc>
+          <w:tcPr>
+            <w:tcW w:w="2765" w:type="dxa"/>
+          </w:tcPr>
+          <w:p>
+            <w:pPr>
+              <w:bidi w:val="0"/>
+            </w:pPr>
+            <w:r>
+              <w:t>finger_insert</w:t>
+            </w:r>
+            <w:r>
+              <w:t>(</w:t>
+            </w:r>
+            <w:r>
+              <w:t>k, v)</w:t>
+            </w:r>
+          </w:p>
+        </w:tc>
+        <w:tc>
+          <w:tcPr>
+            <w:tcW w:w="2765" w:type="dxa"/>
+          </w:tcPr>
+          <w:p>
+            <w:pPr>
+              <w:rPr>
+                <w:rtl/>
+              </w:rPr>
+            </w:pPr>
+          </w:p>
+        </w:tc>
+        <w:tc>
+          <w:tcPr>
+            <w:tcW w:w="2766" w:type="dxa"/>
+          </w:tcPr>
+          <w:p>
+            <w:pPr>
+              <w:rPr>
+                <w:rtl/>
+              </w:rPr>
+            </w:pPr>
+          </w:p>
+        </w:tc>
+      </w:tr>
+      <w:tr>
+        <w:tc>
+          <w:tcPr>
+            <w:tcW w:w="2765" w:type="dxa"/>
+          </w:tcPr>
+          <w:p>
+            <w:pPr>
+              <w:bidi w:val="0"/>
+            </w:pPr>
+            <w:r>
+              <w:t>delete</w:t>
+            </w:r>
+            <w:r>
+              <w:t>(x)</w:t>
+            </w:r>
+          </w:p>
+        </w:tc>
+        <w:tc>
+          <w:tcPr>
+            <w:tcW w:w="2765" w:type="dxa"/>
+          </w:tcPr>
+          <w:p>
+            <w:pPr>
+              <w:rPr>
+                <w:rtl/>
+              </w:rPr>
+            </w:pPr>
+          </w:p>
+        </w:tc>
+        <w:tc>
+          <w:tcPr>
+            <w:tcW w:w="2766" w:type="dxa"/>
+          </w:tcPr>
+          <w:p>
+            <w:pPr>
+              <w:rPr>
+                <w:rtl/>
+              </w:rPr>
+            </w:pPr>
+          </w:p>
+        </w:tc>
+      </w:tr>
+      <w:tr>
+        <w:tc>
+          <w:tcPr>
+            <w:tcW w:w="2765" w:type="dxa"/>
+          </w:tcPr>
+          <w:p>
+            <w:pPr>
+              <w:bidi w:val="0"/>
+            </w:pPr>
+            <w:r>
+              <w:t>join</w:t>
+            </w:r>
+            <w:r>
+              <w:t>(t, k, v)</w:t>
+            </w:r>
+          </w:p>
+        </w:tc>
+        <w:tc>
+          <w:tcPr>
+            <w:tcW w:w="2765" w:type="dxa"/>
+          </w:tcPr>
+          <w:p>
+            <w:pPr>
+              <w:rPr>
+                <w:rtl/>
+              </w:rPr>
+            </w:pPr>
+          </w:p>
+        </w:tc>
+        <w:tc>
+          <w:tcPr>
+            <w:tcW w:w="2766" w:type="dxa"/>
+          </w:tcPr>
+          <w:p>
+            <w:pPr>
+              <w:rPr>
+                <w:rtl/>
+              </w:rPr>
+            </w:pPr>
+          </w:p>
+        </w:tc>
+      </w:tr>
+      <w:tr>
+        <w:tc>
+          <w:tcPr>
+            <w:tcW w:w="2765" w:type="dxa"/>
+          </w:tcPr>
+          <w:p>
+            <w:pPr>
+              <w:bidi w:val="0"/>
+            </w:pPr>
+            <w:r>
+              <w:t>split</w:t>
+            </w:r>
+            <w:r>
+              <w:t>(x)</w:t>
+            </w:r>
+          </w:p>
+        </w:tc>
+        <w:tc>
+          <w:tcPr>
+            <w:tcW w:w="2765" w:type="dxa"/>
+          </w:tcPr>
+          <w:p>
+            <w:pPr>
+              <w:rPr>
+                <w:rtl/>
+              </w:rPr>
+            </w:pPr>
+          </w:p>
+        </w:tc>
+        <w:tc>
+          <w:tcPr>
+            <w:tcW w:w="2766" w:type="dxa"/>
+          </w:tcPr>
+          <w:p>
+            <w:pPr>
+              <w:rPr>
+                <w:rtl/>
+              </w:rPr>
+            </w:pPr>
+          </w:p>
+        </w:tc>
+      </w:tr>
+      <w:tr>
+        <w:tc>
+          <w:tcPr>
+            <w:tcW w:w="2765" w:type="dxa"/>
+          </w:tcPr>
+          <w:p>
+            <w:pPr>
+              <w:bidi w:val="0"/>
+            </w:pPr>
+            <w:r>
+              <w:t>set_min</w:t>
+            </w:r>
+            <w:r>
+              <w:t>()</w:t>
+            </w:r>
+          </w:p>
+        </w:tc>
+        <w:tc>
+          <w:tcPr>
+            <w:tcW w:w="2765" w:type="dxa"/>
+          </w:tcPr>
+          <w:p>
+            <w:pPr>
+              <w:rPr>
+                <w:rtl/>
+              </w:rPr>
+            </w:pPr>
+          </w:p>
+        </w:tc>
+        <w:tc>
+          <w:tcPr>
+            <w:tcW w:w="2766" w:type="dxa"/>
+          </w:tcPr>
+          <w:p>
+            <w:pPr>
+              <w:rPr>
+                <w:rtl/>
+              </w:rPr>
+            </w:pPr>
+          </w:p>
+        </w:tc>
+      </w:tr>
+      <w:tr>
+        <w:tc>
+          <w:tcPr>
+            <w:tcW w:w="2765" w:type="dxa"/>
+          </w:tcPr>
+          <w:p>
+            <w:pPr>
+              <w:bidi w:val="0"/>
+            </w:pPr>
+            <w:r>
+              <w:t>set_max</w:t>
+            </w:r>
+            <w:r>
+              <w:t>()</w:t>
+            </w:r>
+          </w:p>
+        </w:tc>
+        <w:tc>
+          <w:tcPr>
+            <w:tcW w:w="2765" w:type="dxa"/>
+          </w:tcPr>
+          <w:p>
+            <w:pPr>
+              <w:rPr>
+                <w:rtl/>
+              </w:rPr>
+            </w:pPr>
+          </w:p>
+        </w:tc>
+        <w:tc>
+          <w:tcPr>
+            <w:tcW w:w="2766" w:type="dxa"/>
+          </w:tcPr>
+          <w:p>
+            <w:pPr>
+              <w:rPr>
+                <w:rtl/>
+              </w:rPr>
+            </w:pPr>
+          </w:p>
+        </w:tc>
+      </w:tr>
+      <w:tr>
+        <w:tc>
+          <w:tcPr>
+            <w:tcW w:w="2765" w:type="dxa"/>
+          </w:tcPr>
+          <w:p>
+            <w:pPr>
+              <w:bidi w:val="0"/>
+            </w:pPr>
+            <w:r>
+              <w:t>avl_to_array</w:t>
+            </w:r>
+            <w:r>
+              <w:t>()</w:t>
+            </w:r>
+          </w:p>
+        </w:tc>
+        <w:tc>
+          <w:tcPr>
+            <w:tcW w:w="2765" w:type="dxa"/>
+          </w:tcPr>
+          <w:p>
+            <w:pPr>
+              <w:rPr>
+                <w:rtl/>
+              </w:rPr>
+            </w:pPr>
+          </w:p>
+        </w:tc>
+        <w:tc>
+          <w:tcPr>
+            <w:tcW w:w="2766" w:type="dxa"/>
+          </w:tcPr>
+          <w:p>
+            <w:pPr>
+              <w:rPr>
+                <w:rtl/>
+              </w:rPr>
+            </w:pPr>
+          </w:p>
+        </w:tc>
+      </w:tr>
+      <w:tr>
+        <w:tc>
+          <w:tcPr>
+            <w:tcW w:w="2765" w:type="dxa"/>
+          </w:tcPr>
+          <w:p>
+            <w:pPr>
+              <w:bidi w:val="0"/>
+            </w:pPr>
+            <w:r>
+              <w:t>max_node</w:t>
+            </w:r>
+            <w:r>
+              <w:t>()</w:t>
+            </w:r>
+          </w:p>
+        </w:tc>
+        <w:tc>
+          <w:tcPr>
+            <w:tcW w:w="2765" w:type="dxa"/>
+          </w:tcPr>
+          <w:p>
+            <w:pPr>
+              <w:rPr>
+                <w:rtl/>
+              </w:rPr>
+            </w:pPr>
+          </w:p>
+        </w:tc>
+        <w:tc>
+          <w:tcPr>
+            <w:tcW w:w="2766" w:type="dxa"/>
+          </w:tcPr>
+          <w:p>
+            <w:pPr>
+              <w:rPr>
+                <w:rtl/>
+              </w:rPr>
+            </w:pPr>
+          </w:p>
+        </w:tc>
+      </w:tr>
+      <w:tr>
+        <w:tc>
+          <w:tcPr>
+            <w:tcW w:w="2765" w:type="dxa"/>
+          </w:tcPr>
+          <w:p>
+            <w:pPr>
+              <w:bidi w:val="0"/>
+            </w:pPr>
+            <w:r>
+              <w:t>size</w:t>
+            </w:r>
+            <w:r>
+              <w:t>()</w:t>
+            </w:r>
+          </w:p>
+        </w:tc>
+        <w:tc>
+          <w:tcPr>
+            <w:tcW w:w="2765" w:type="dxa"/>
+          </w:tcPr>
+          <w:p>
+            <w:pPr>
+              <w:rPr>
+                <w:rtl/>
+              </w:rPr>
+            </w:pPr>
+          </w:p>
+        </w:tc>
+        <w:tc>
+          <w:tcPr>
+            <w:tcW w:w="2766" w:type="dxa"/>
+          </w:tcPr>
+          <w:p>
+            <w:pPr>
+              <w:rPr>
+                <w:rtl/>
+              </w:rPr>
+            </w:pPr>
+          </w:p>
+        </w:tc>
+      </w:tr>
+      <w:tr>
+        <w:tc>
+          <w:tcPr>
+            <w:tcW w:w="2765" w:type="dxa"/>
+          </w:tcPr>
+          <w:p>
+            <w:pPr>
+              <w:bidi w:val="0"/>
+            </w:pPr>
+            <w:r>
+              <w:t>get_root</w:t>
+            </w:r>
+            <w:r>
+              <w:t>()</w:t>
+            </w:r>
+          </w:p>
+        </w:tc>
+        <w:tc>
+          <w:tcPr>
+            <w:tcW w:w="2765" w:type="dxa"/>
+          </w:tcPr>
+          <w:p>
+            <w:pPr>
+              <w:rPr>
+                <w:rFonts w:hint="cs"/>
+                <w:rtl/>
+              </w:rPr>
+            </w:pPr>
+          </w:p>
+        </w:tc>
+        <w:tc>
+          <w:tcPr>
+            <w:tcW w:w="2766" w:type="dxa"/>
+          </w:tcPr>
+          <w:p>
+            <w:pPr>
+              <w:rPr>
+                <w:rtl/>
+              </w:rPr>
+            </w:pPr>
+          </w:p>
+        </w:tc>
+      </w:tr>
+      <w:tr>
+        <w:tc>
+          <w:tcPr>
+            <w:tcW w:w="2765" w:type="dxa"/>
+          </w:tcPr>
+          <w:p>
+            <w:pPr>
+              <w:bidi w:val="0"/>
+            </w:pPr>
+            <w:r>
+              <w:t>insert_root</w:t>
+            </w:r>
+            <w:r>
+              <w:t>(k, v)</w:t>
+            </w:r>
+          </w:p>
+        </w:tc>
+        <w:tc>
+          <w:tcPr>
+            <w:tcW w:w="2765" w:type="dxa"/>
+          </w:tcPr>
+          <w:p>
+            <w:pPr>
+              <w:rPr>
+                <w:rtl/>
+              </w:rPr>
+            </w:pPr>
+          </w:p>
+        </w:tc>
+        <w:tc>
+          <w:tcPr>
+            <w:tcW w:w="2766" w:type="dxa"/>
+          </w:tcPr>
+          <w:p>
+            <w:pPr>
+              <w:rPr>
+                <w:rtl/>
+              </w:rPr>
+            </w:pPr>
+          </w:p>
+        </w:tc>
+      </w:tr>
+      <w:tr>
+        <w:tc>
+          <w:tcPr>
+            <w:tcW w:w="2765" w:type="dxa"/>
+          </w:tcPr>
+          <w:p>
+            <w:pPr>
+              <w:bidi w:val="0"/>
+            </w:pPr>
+            <w:r>
+              <w:t>insert_de_facto</w:t>
+            </w:r>
+            <w:r>
+              <w:t>(x, e, k, v)</w:t>
+            </w:r>
+          </w:p>
+        </w:tc>
+        <w:tc>
+          <w:tcPr>
+            <w:tcW w:w="2765" w:type="dxa"/>
+          </w:tcPr>
+          <w:p>
+            <w:pPr>
+              <w:rPr>
+                <w:rtl/>
+              </w:rPr>
+            </w:pPr>
+          </w:p>
+        </w:tc>
+        <w:tc>
+          <w:tcPr>
+            <w:tcW w:w="2766" w:type="dxa"/>
+          </w:tcPr>
+          <w:p>
+            <w:pPr>
+              <w:rPr>
+                <w:rtl/>
+              </w:rPr>
+            </w:pPr>
+          </w:p>
+        </w:tc>
+      </w:tr>
+    </w:tbl>
+    <w:p>
+      <w:pPr>
+        <w:rPr>
+          <w:rFonts w:hint="cs"/>
+        </w:rPr>
+      </w:pPr>
     </w:p>
     <w:p>
       <w:pPr>
@@ -177,15 +1468,16 @@
       <w:tblPr>
         <w:tblStyle w:val="ae"/>
         <w:bidiVisual/>
-        <w:tblW w:w="8969" w:type="dxa"/>
+        <w:tblW w:w="8359" w:type="dxa"/>
+        <w:tblInd w:w="-5" w:type="dxa"/>
         <w:tblLook w:val="04A0" w:firstRow="1" w:lastRow="0" w:firstColumn="1" w:lastColumn="0" w:noHBand="0" w:noVBand="1"/>
       </w:tblPr>
       <w:tblGrid>
         <w:gridCol w:w="835"/>
-        <w:gridCol w:w="2448"/>
-        <w:gridCol w:w="1895"/>
-        <w:gridCol w:w="1895"/>
-        <w:gridCol w:w="1896"/>
+        <w:gridCol w:w="1196"/>
+        <w:gridCol w:w="1843"/>
+        <w:gridCol w:w="2409"/>
+        <w:gridCol w:w="2076"/>
       </w:tblGrid>
       <w:tr>
         <w:tc>
@@ -195,7 +1487,6 @@
           <w:p>
             <w:pPr>
               <w:rPr>
-                <w:rFonts w:hint="cs"/>
                 <w:rtl/>
               </w:rPr>
             </w:pPr>
@@ -210,12 +1501,11 @@
         </w:tc>
         <w:tc>
           <w:tcPr>
-            <w:tcW w:w="2448" w:type="dxa"/>
-          </w:tcPr>
-          <w:p>
-            <w:pPr>
-              <w:rPr>
-                <w:rFonts w:hint="cs"/>
+            <w:tcW w:w="1196" w:type="dxa"/>
+          </w:tcPr>
+          <w:p>
+            <w:pPr>
+              <w:rPr>
                 <w:rtl/>
               </w:rPr>
             </w:pPr>
@@ -230,12 +1520,11 @@
         </w:tc>
         <w:tc>
           <w:tcPr>
-            <w:tcW w:w="1895" w:type="dxa"/>
-          </w:tcPr>
-          <w:p>
-            <w:pPr>
-              <w:rPr>
-                <w:rFonts w:hint="cs"/>
+            <w:tcW w:w="1843" w:type="dxa"/>
+          </w:tcPr>
+          <w:p>
+            <w:pPr>
+              <w:rPr>
                 <w:rtl/>
               </w:rPr>
             </w:pPr>
@@ -250,12 +1539,11 @@
         </w:tc>
         <w:tc>
           <w:tcPr>
-            <w:tcW w:w="1895" w:type="dxa"/>
-          </w:tcPr>
-          <w:p>
-            <w:pPr>
-              <w:rPr>
-                <w:rFonts w:hint="cs"/>
+            <w:tcW w:w="2409" w:type="dxa"/>
+          </w:tcPr>
+          <w:p>
+            <w:pPr>
+              <w:rPr>
                 <w:rtl/>
               </w:rPr>
             </w:pPr>
@@ -270,12 +1558,11 @@
         </w:tc>
         <w:tc>
           <w:tcPr>
-            <w:tcW w:w="1896" w:type="dxa"/>
-          </w:tcPr>
-          <w:p>
-            <w:pPr>
-              <w:rPr>
-                <w:rFonts w:hint="cs"/>
+            <w:tcW w:w="2076" w:type="dxa"/>
+          </w:tcPr>
+          <w:p>
+            <w:pPr>
+              <w:rPr>
                 <w:rtl/>
               </w:rPr>
             </w:pPr>
@@ -297,7 +1584,6 @@
           <w:p>
             <w:pPr>
               <w:rPr>
-                <w:rFonts w:hint="cs"/>
                 <w:rtl/>
               </w:rPr>
             </w:pPr>
@@ -312,54 +1598,74 @@
         </w:tc>
         <w:tc>
           <w:tcPr>
-            <w:tcW w:w="2448" w:type="dxa"/>
-          </w:tcPr>
-          <w:p>
-            <w:pPr>
-              <w:rPr>
-                <w:rFonts w:hint="cs"/>
-                <w:rtl/>
-              </w:rPr>
-            </w:pPr>
-          </w:p>
-        </w:tc>
-        <w:tc>
-          <w:tcPr>
-            <w:tcW w:w="1895" w:type="dxa"/>
-          </w:tcPr>
-          <w:p>
-            <w:pPr>
-              <w:rPr>
-                <w:rFonts w:hint="cs"/>
-                <w:rtl/>
-              </w:rPr>
-            </w:pPr>
-          </w:p>
-        </w:tc>
-        <w:tc>
-          <w:tcPr>
-            <w:tcW w:w="1895" w:type="dxa"/>
-          </w:tcPr>
-          <w:p>
-            <w:pPr>
-              <w:rPr>
-                <w:rFonts w:hint="cs"/>
-                <w:rtl/>
-              </w:rPr>
-            </w:pPr>
-          </w:p>
-        </w:tc>
-        <w:tc>
-          <w:tcPr>
-            <w:tcW w:w="1896" w:type="dxa"/>
-          </w:tcPr>
-          <w:p>
-            <w:pPr>
-              <w:rPr>
-                <w:rFonts w:hint="cs"/>
-                <w:rtl/>
-              </w:rPr>
-            </w:pPr>
+            <w:tcW w:w="1196" w:type="dxa"/>
+          </w:tcPr>
+          <w:p>
+            <w:pPr>
+              <w:rPr>
+                <w:rtl/>
+              </w:rPr>
+            </w:pPr>
+            <w:r>
+              <w:rPr>
+                <w:rtl/>
+              </w:rPr>
+              <w:t>430</w:t>
+            </w:r>
+          </w:p>
+        </w:tc>
+        <w:tc>
+          <w:tcPr>
+            <w:tcW w:w="1843" w:type="dxa"/>
+          </w:tcPr>
+          <w:p>
+            <w:pPr>
+              <w:rPr>
+                <w:rtl/>
+              </w:rPr>
+            </w:pPr>
+            <w:r>
+              <w:rPr>
+                <w:rtl/>
+              </w:rPr>
+              <w:t>430</w:t>
+            </w:r>
+          </w:p>
+        </w:tc>
+        <w:tc>
+          <w:tcPr>
+            <w:tcW w:w="2409" w:type="dxa"/>
+          </w:tcPr>
+          <w:p>
+            <w:pPr>
+              <w:rPr>
+                <w:rtl/>
+              </w:rPr>
+            </w:pPr>
+            <w:r>
+              <w:rPr>
+                <w:rtl/>
+              </w:rPr>
+              <w:t>386.7</w:t>
+            </w:r>
+          </w:p>
+        </w:tc>
+        <w:tc>
+          <w:tcPr>
+            <w:tcW w:w="2076" w:type="dxa"/>
+          </w:tcPr>
+          <w:p>
+            <w:pPr>
+              <w:rPr>
+                <w:rtl/>
+              </w:rPr>
+            </w:pPr>
+            <w:r>
+              <w:rPr>
+                <w:rtl/>
+              </w:rPr>
+              <w:t>426.25</w:t>
+            </w:r>
           </w:p>
         </w:tc>
       </w:tr>
@@ -371,7 +1677,6 @@
           <w:p>
             <w:pPr>
               <w:rPr>
-                <w:rFonts w:hint="cs"/>
                 <w:rtl/>
               </w:rPr>
             </w:pPr>
@@ -386,54 +1691,74 @@
         </w:tc>
         <w:tc>
           <w:tcPr>
-            <w:tcW w:w="2448" w:type="dxa"/>
-          </w:tcPr>
-          <w:p>
-            <w:pPr>
-              <w:rPr>
-                <w:rFonts w:hint="cs"/>
-                <w:rtl/>
-              </w:rPr>
-            </w:pPr>
-          </w:p>
-        </w:tc>
-        <w:tc>
-          <w:tcPr>
-            <w:tcW w:w="1895" w:type="dxa"/>
-          </w:tcPr>
-          <w:p>
-            <w:pPr>
-              <w:rPr>
-                <w:rFonts w:hint="cs"/>
-                <w:rtl/>
-              </w:rPr>
-            </w:pPr>
-          </w:p>
-        </w:tc>
-        <w:tc>
-          <w:tcPr>
-            <w:tcW w:w="1895" w:type="dxa"/>
-          </w:tcPr>
-          <w:p>
-            <w:pPr>
-              <w:rPr>
-                <w:rFonts w:hint="cs"/>
-                <w:rtl/>
-              </w:rPr>
-            </w:pPr>
-          </w:p>
-        </w:tc>
-        <w:tc>
-          <w:tcPr>
-            <w:tcW w:w="1896" w:type="dxa"/>
-          </w:tcPr>
-          <w:p>
-            <w:pPr>
-              <w:rPr>
-                <w:rFonts w:hint="cs"/>
-                <w:rtl/>
-              </w:rPr>
-            </w:pPr>
+            <w:tcW w:w="1196" w:type="dxa"/>
+          </w:tcPr>
+          <w:p>
+            <w:pPr>
+              <w:rPr>
+                <w:rtl/>
+              </w:rPr>
+            </w:pPr>
+            <w:r>
+              <w:rPr>
+                <w:rtl/>
+              </w:rPr>
+              <w:t>873</w:t>
+            </w:r>
+          </w:p>
+        </w:tc>
+        <w:tc>
+          <w:tcPr>
+            <w:tcW w:w="1843" w:type="dxa"/>
+          </w:tcPr>
+          <w:p>
+            <w:pPr>
+              <w:rPr>
+                <w:rtl/>
+              </w:rPr>
+            </w:pPr>
+            <w:r>
+              <w:rPr>
+                <w:rtl/>
+              </w:rPr>
+              <w:t>873</w:t>
+            </w:r>
+          </w:p>
+        </w:tc>
+        <w:tc>
+          <w:tcPr>
+            <w:tcW w:w="2409" w:type="dxa"/>
+          </w:tcPr>
+          <w:p>
+            <w:pPr>
+              <w:rPr>
+                <w:rtl/>
+              </w:rPr>
+            </w:pPr>
+            <w:r>
+              <w:rPr>
+                <w:rtl/>
+              </w:rPr>
+              <w:t>783.55</w:t>
+            </w:r>
+          </w:p>
+        </w:tc>
+        <w:tc>
+          <w:tcPr>
+            <w:tcW w:w="2076" w:type="dxa"/>
+          </w:tcPr>
+          <w:p>
+            <w:pPr>
+              <w:rPr>
+                <w:rtl/>
+              </w:rPr>
+            </w:pPr>
+            <w:r>
+              <w:rPr>
+                <w:rtl/>
+              </w:rPr>
+              <w:t>866.1</w:t>
+            </w:r>
           </w:p>
         </w:tc>
       </w:tr>
@@ -445,7 +1770,6 @@
           <w:p>
             <w:pPr>
               <w:rPr>
-                <w:rFonts w:hint="cs"/>
                 <w:rtl/>
               </w:rPr>
             </w:pPr>
@@ -460,54 +1784,74 @@
         </w:tc>
         <w:tc>
           <w:tcPr>
-            <w:tcW w:w="2448" w:type="dxa"/>
-          </w:tcPr>
-          <w:p>
-            <w:pPr>
-              <w:rPr>
-                <w:rFonts w:hint="cs"/>
-                <w:rtl/>
-              </w:rPr>
-            </w:pPr>
-          </w:p>
-        </w:tc>
-        <w:tc>
-          <w:tcPr>
-            <w:tcW w:w="1895" w:type="dxa"/>
-          </w:tcPr>
-          <w:p>
-            <w:pPr>
-              <w:rPr>
-                <w:rFonts w:hint="cs"/>
-                <w:rtl/>
-              </w:rPr>
-            </w:pPr>
-          </w:p>
-        </w:tc>
-        <w:tc>
-          <w:tcPr>
-            <w:tcW w:w="1895" w:type="dxa"/>
-          </w:tcPr>
-          <w:p>
-            <w:pPr>
-              <w:rPr>
-                <w:rFonts w:hint="cs"/>
-                <w:rtl/>
-              </w:rPr>
-            </w:pPr>
-          </w:p>
-        </w:tc>
-        <w:tc>
-          <w:tcPr>
-            <w:tcW w:w="1896" w:type="dxa"/>
-          </w:tcPr>
-          <w:p>
-            <w:pPr>
-              <w:rPr>
-                <w:rFonts w:hint="cs"/>
-                <w:rtl/>
-              </w:rPr>
-            </w:pPr>
+            <w:tcW w:w="1196" w:type="dxa"/>
+          </w:tcPr>
+          <w:p>
+            <w:pPr>
+              <w:rPr>
+                <w:rtl/>
+              </w:rPr>
+            </w:pPr>
+            <w:r>
+              <w:rPr>
+                <w:rtl/>
+              </w:rPr>
+              <w:t>1760</w:t>
+            </w:r>
+          </w:p>
+        </w:tc>
+        <w:tc>
+          <w:tcPr>
+            <w:tcW w:w="1843" w:type="dxa"/>
+          </w:tcPr>
+          <w:p>
+            <w:pPr>
+              <w:rPr>
+                <w:rtl/>
+              </w:rPr>
+            </w:pPr>
+            <w:r>
+              <w:rPr>
+                <w:rtl/>
+              </w:rPr>
+              <w:t>1760</w:t>
+            </w:r>
+          </w:p>
+        </w:tc>
+        <w:tc>
+          <w:tcPr>
+            <w:tcW w:w="2409" w:type="dxa"/>
+          </w:tcPr>
+          <w:p>
+            <w:pPr>
+              <w:rPr>
+                <w:rtl/>
+              </w:rPr>
+            </w:pPr>
+            <w:r>
+              <w:rPr>
+                <w:rtl/>
+              </w:rPr>
+              <w:t>1568.75</w:t>
+            </w:r>
+          </w:p>
+        </w:tc>
+        <w:tc>
+          <w:tcPr>
+            <w:tcW w:w="2076" w:type="dxa"/>
+          </w:tcPr>
+          <w:p>
+            <w:pPr>
+              <w:rPr>
+                <w:rtl/>
+              </w:rPr>
+            </w:pPr>
+            <w:r>
+              <w:rPr>
+                <w:rtl/>
+              </w:rPr>
+              <w:t>1735.65</w:t>
+            </w:r>
           </w:p>
         </w:tc>
       </w:tr>
@@ -519,62 +1863,84 @@
           <w:p>
             <w:pPr>
               <w:rPr>
-                <w:rFonts w:hint="cs"/>
-                <w:rtl/>
-              </w:rPr>
-            </w:pPr>
-            <w:r>
-              <w:rPr>
-                <w:rFonts w:hint="cs"/>
-                <w:rtl/>
-              </w:rPr>
+                <w:rtl/>
+              </w:rPr>
+            </w:pPr>
+            <w:r>
+              <w:rPr>
+                <w:rFonts w:hint="cs"/>
+                <w:rtl/>
+              </w:rPr>
+              <w:lastRenderedPageBreak/>
               <w:t>4.</w:t>
             </w:r>
           </w:p>
         </w:tc>
         <w:tc>
           <w:tcPr>
-            <w:tcW w:w="2448" w:type="dxa"/>
-          </w:tcPr>
-          <w:p/>
-        </w:tc>
-        <w:tc>
-          <w:tcPr>
-            <w:tcW w:w="1895" w:type="dxa"/>
-          </w:tcPr>
-          <w:p>
-            <w:pPr>
-              <w:rPr>
-                <w:rFonts w:hint="cs"/>
-                <w:rtl/>
-              </w:rPr>
-            </w:pPr>
-          </w:p>
-        </w:tc>
-        <w:tc>
-          <w:tcPr>
-            <w:tcW w:w="1895" w:type="dxa"/>
-          </w:tcPr>
-          <w:p>
-            <w:pPr>
-              <w:rPr>
-                <w:rFonts w:hint="cs"/>
-                <w:rtl/>
-              </w:rPr>
-            </w:pPr>
-          </w:p>
-        </w:tc>
-        <w:tc>
-          <w:tcPr>
-            <w:tcW w:w="1896" w:type="dxa"/>
-          </w:tcPr>
-          <w:p>
-            <w:pPr>
-              <w:rPr>
-                <w:rFonts w:hint="cs"/>
-                <w:rtl/>
-              </w:rPr>
-            </w:pPr>
+            <w:tcW w:w="1196" w:type="dxa"/>
+          </w:tcPr>
+          <w:p>
+            <w:r>
+              <w:rPr>
+                <w:rtl/>
+              </w:rPr>
+              <w:t>3535</w:t>
+            </w:r>
+          </w:p>
+        </w:tc>
+        <w:tc>
+          <w:tcPr>
+            <w:tcW w:w="1843" w:type="dxa"/>
+          </w:tcPr>
+          <w:p>
+            <w:pPr>
+              <w:rPr>
+                <w:rtl/>
+              </w:rPr>
+            </w:pPr>
+            <w:r>
+              <w:rPr>
+                <w:rtl/>
+              </w:rPr>
+              <w:t>3535</w:t>
+            </w:r>
+          </w:p>
+        </w:tc>
+        <w:tc>
+          <w:tcPr>
+            <w:tcW w:w="2409" w:type="dxa"/>
+          </w:tcPr>
+          <w:p>
+            <w:pPr>
+              <w:rPr>
+                <w:rtl/>
+              </w:rPr>
+            </w:pPr>
+            <w:r>
+              <w:rPr>
+                <w:rtl/>
+              </w:rPr>
+              <w:t>3159.7</w:t>
+            </w:r>
+          </w:p>
+        </w:tc>
+        <w:tc>
+          <w:tcPr>
+            <w:tcW w:w="2076" w:type="dxa"/>
+          </w:tcPr>
+          <w:p>
+            <w:pPr>
+              <w:rPr>
+                <w:rtl/>
+              </w:rPr>
+            </w:pPr>
+            <w:r>
+              <w:rPr>
+                <w:rtl/>
+              </w:rPr>
+              <w:t>3492.9</w:t>
+            </w:r>
           </w:p>
         </w:tc>
       </w:tr>
@@ -586,7 +1952,6 @@
           <w:p>
             <w:pPr>
               <w:rPr>
-                <w:rFonts w:hint="cs"/>
                 <w:rtl/>
               </w:rPr>
             </w:pPr>
@@ -601,54 +1966,74 @@
         </w:tc>
         <w:tc>
           <w:tcPr>
-            <w:tcW w:w="2448" w:type="dxa"/>
-          </w:tcPr>
-          <w:p>
-            <w:pPr>
-              <w:rPr>
-                <w:rFonts w:hint="cs"/>
-                <w:rtl/>
-              </w:rPr>
-            </w:pPr>
-          </w:p>
-        </w:tc>
-        <w:tc>
-          <w:tcPr>
-            <w:tcW w:w="1895" w:type="dxa"/>
-          </w:tcPr>
-          <w:p>
-            <w:pPr>
-              <w:rPr>
-                <w:rFonts w:hint="cs"/>
-                <w:rtl/>
-              </w:rPr>
-            </w:pPr>
-          </w:p>
-        </w:tc>
-        <w:tc>
-          <w:tcPr>
-            <w:tcW w:w="1895" w:type="dxa"/>
-          </w:tcPr>
-          <w:p>
-            <w:pPr>
-              <w:rPr>
-                <w:rFonts w:hint="cs"/>
-                <w:rtl/>
-              </w:rPr>
-            </w:pPr>
-          </w:p>
-        </w:tc>
-        <w:tc>
-          <w:tcPr>
-            <w:tcW w:w="1896" w:type="dxa"/>
-          </w:tcPr>
-          <w:p>
-            <w:pPr>
-              <w:rPr>
-                <w:rFonts w:hint="cs"/>
-                <w:rtl/>
-              </w:rPr>
-            </w:pPr>
+            <w:tcW w:w="1196" w:type="dxa"/>
+          </w:tcPr>
+          <w:p>
+            <w:pPr>
+              <w:rPr>
+                <w:rtl/>
+              </w:rPr>
+            </w:pPr>
+            <w:r>
+              <w:rPr>
+                <w:rtl/>
+              </w:rPr>
+              <w:t>7086</w:t>
+            </w:r>
+          </w:p>
+        </w:tc>
+        <w:tc>
+          <w:tcPr>
+            <w:tcW w:w="1843" w:type="dxa"/>
+          </w:tcPr>
+          <w:p>
+            <w:pPr>
+              <w:rPr>
+                <w:rtl/>
+              </w:rPr>
+            </w:pPr>
+            <w:r>
+              <w:rPr>
+                <w:rtl/>
+              </w:rPr>
+              <w:t>7086</w:t>
+            </w:r>
+          </w:p>
+        </w:tc>
+        <w:tc>
+          <w:tcPr>
+            <w:tcW w:w="2409" w:type="dxa"/>
+          </w:tcPr>
+          <w:p>
+            <w:pPr>
+              <w:rPr>
+                <w:rtl/>
+              </w:rPr>
+            </w:pPr>
+            <w:r>
+              <w:rPr>
+                <w:rtl/>
+              </w:rPr>
+              <w:t>6316.45</w:t>
+            </w:r>
+          </w:p>
+        </w:tc>
+        <w:tc>
+          <w:tcPr>
+            <w:tcW w:w="2076" w:type="dxa"/>
+          </w:tcPr>
+          <w:p>
+            <w:pPr>
+              <w:rPr>
+                <w:rtl/>
+              </w:rPr>
+            </w:pPr>
+            <w:r>
+              <w:rPr>
+                <w:rtl/>
+              </w:rPr>
+              <w:t>7011.25</w:t>
+            </w:r>
           </w:p>
         </w:tc>
       </w:tr>
@@ -660,7 +2045,6 @@
           <w:p>
             <w:pPr>
               <w:rPr>
-                <w:rFonts w:hint="cs"/>
                 <w:rtl/>
               </w:rPr>
             </w:pPr>
@@ -675,54 +2059,74 @@
         </w:tc>
         <w:tc>
           <w:tcPr>
-            <w:tcW w:w="2448" w:type="dxa"/>
-          </w:tcPr>
-          <w:p>
-            <w:pPr>
-              <w:rPr>
-                <w:rFonts w:hint="cs"/>
-                <w:rtl/>
-              </w:rPr>
-            </w:pPr>
-          </w:p>
-        </w:tc>
-        <w:tc>
-          <w:tcPr>
-            <w:tcW w:w="1895" w:type="dxa"/>
-          </w:tcPr>
-          <w:p>
-            <w:pPr>
-              <w:rPr>
-                <w:rFonts w:hint="cs"/>
-                <w:rtl/>
-              </w:rPr>
-            </w:pPr>
-          </w:p>
-        </w:tc>
-        <w:tc>
-          <w:tcPr>
-            <w:tcW w:w="1895" w:type="dxa"/>
-          </w:tcPr>
-          <w:p>
-            <w:pPr>
-              <w:rPr>
-                <w:rFonts w:hint="cs"/>
-                <w:rtl/>
-              </w:rPr>
-            </w:pPr>
-          </w:p>
-        </w:tc>
-        <w:tc>
-          <w:tcPr>
-            <w:tcW w:w="1896" w:type="dxa"/>
-          </w:tcPr>
-          <w:p>
-            <w:pPr>
-              <w:rPr>
-                <w:rFonts w:hint="cs"/>
-                <w:rtl/>
-              </w:rPr>
-            </w:pPr>
+            <w:tcW w:w="1196" w:type="dxa"/>
+          </w:tcPr>
+          <w:p>
+            <w:pPr>
+              <w:rPr>
+                <w:rtl/>
+              </w:rPr>
+            </w:pPr>
+            <w:r>
+              <w:rPr>
+                <w:rtl/>
+              </w:rPr>
+              <w:t>14189</w:t>
+            </w:r>
+          </w:p>
+        </w:tc>
+        <w:tc>
+          <w:tcPr>
+            <w:tcW w:w="1843" w:type="dxa"/>
+          </w:tcPr>
+          <w:p>
+            <w:pPr>
+              <w:rPr>
+                <w:rtl/>
+              </w:rPr>
+            </w:pPr>
+            <w:r>
+              <w:rPr>
+                <w:rtl/>
+              </w:rPr>
+              <w:t>14189</w:t>
+            </w:r>
+          </w:p>
+        </w:tc>
+        <w:tc>
+          <w:tcPr>
+            <w:tcW w:w="2409" w:type="dxa"/>
+          </w:tcPr>
+          <w:p>
+            <w:pPr>
+              <w:rPr>
+                <w:rtl/>
+              </w:rPr>
+            </w:pPr>
+            <w:r>
+              <w:rPr>
+                <w:rtl/>
+              </w:rPr>
+              <w:t>12657.25</w:t>
+            </w:r>
+          </w:p>
+        </w:tc>
+        <w:tc>
+          <w:tcPr>
+            <w:tcW w:w="2076" w:type="dxa"/>
+          </w:tcPr>
+          <w:p>
+            <w:pPr>
+              <w:rPr>
+                <w:rtl/>
+              </w:rPr>
+            </w:pPr>
+            <w:r>
+              <w:rPr>
+                <w:rtl/>
+              </w:rPr>
+              <w:t>14029.5</w:t>
+            </w:r>
           </w:p>
         </w:tc>
       </w:tr>
@@ -734,7 +2138,6 @@
           <w:p>
             <w:pPr>
               <w:rPr>
-                <w:rFonts w:hint="cs"/>
                 <w:rtl/>
               </w:rPr>
             </w:pPr>
@@ -749,54 +2152,74 @@
         </w:tc>
         <w:tc>
           <w:tcPr>
-            <w:tcW w:w="2448" w:type="dxa"/>
-          </w:tcPr>
-          <w:p>
-            <w:pPr>
-              <w:rPr>
-                <w:rFonts w:hint="cs"/>
-                <w:rtl/>
-              </w:rPr>
-            </w:pPr>
-          </w:p>
-        </w:tc>
-        <w:tc>
-          <w:tcPr>
-            <w:tcW w:w="1895" w:type="dxa"/>
-          </w:tcPr>
-          <w:p>
-            <w:pPr>
-              <w:rPr>
-                <w:rFonts w:hint="cs"/>
-                <w:rtl/>
-              </w:rPr>
-            </w:pPr>
-          </w:p>
-        </w:tc>
-        <w:tc>
-          <w:tcPr>
-            <w:tcW w:w="1895" w:type="dxa"/>
-          </w:tcPr>
-          <w:p>
-            <w:pPr>
-              <w:rPr>
-                <w:rFonts w:hint="cs"/>
-                <w:rtl/>
-              </w:rPr>
-            </w:pPr>
-          </w:p>
-        </w:tc>
-        <w:tc>
-          <w:tcPr>
-            <w:tcW w:w="1896" w:type="dxa"/>
-          </w:tcPr>
-          <w:p>
-            <w:pPr>
-              <w:rPr>
-                <w:rFonts w:hint="cs"/>
-                <w:rtl/>
-              </w:rPr>
-            </w:pPr>
+            <w:tcW w:w="1196" w:type="dxa"/>
+          </w:tcPr>
+          <w:p>
+            <w:pPr>
+              <w:rPr>
+                <w:rtl/>
+              </w:rPr>
+            </w:pPr>
+            <w:r>
+              <w:rPr>
+                <w:rtl/>
+              </w:rPr>
+              <w:t>28396</w:t>
+            </w:r>
+          </w:p>
+        </w:tc>
+        <w:tc>
+          <w:tcPr>
+            <w:tcW w:w="1843" w:type="dxa"/>
+          </w:tcPr>
+          <w:p>
+            <w:pPr>
+              <w:rPr>
+                <w:rtl/>
+              </w:rPr>
+            </w:pPr>
+            <w:r>
+              <w:rPr>
+                <w:rtl/>
+              </w:rPr>
+              <w:t>28396</w:t>
+            </w:r>
+          </w:p>
+        </w:tc>
+        <w:tc>
+          <w:tcPr>
+            <w:tcW w:w="2409" w:type="dxa"/>
+          </w:tcPr>
+          <w:p>
+            <w:pPr>
+              <w:rPr>
+                <w:rtl/>
+              </w:rPr>
+            </w:pPr>
+            <w:r>
+              <w:rPr>
+                <w:rtl/>
+              </w:rPr>
+              <w:t>25364.25</w:t>
+            </w:r>
+          </w:p>
+        </w:tc>
+        <w:tc>
+          <w:tcPr>
+            <w:tcW w:w="2076" w:type="dxa"/>
+          </w:tcPr>
+          <w:p>
+            <w:pPr>
+              <w:rPr>
+                <w:rtl/>
+              </w:rPr>
+            </w:pPr>
+            <w:r>
+              <w:rPr>
+                <w:rtl/>
+              </w:rPr>
+              <w:t>28078.1</w:t>
+            </w:r>
           </w:p>
         </w:tc>
       </w:tr>
@@ -808,7 +2231,6 @@
           <w:p>
             <w:pPr>
               <w:rPr>
-                <w:rFonts w:hint="cs"/>
                 <w:rtl/>
               </w:rPr>
             </w:pPr>
@@ -823,54 +2245,74 @@
         </w:tc>
         <w:tc>
           <w:tcPr>
-            <w:tcW w:w="2448" w:type="dxa"/>
-          </w:tcPr>
-          <w:p>
-            <w:pPr>
-              <w:rPr>
-                <w:rFonts w:hint="cs"/>
-                <w:rtl/>
-              </w:rPr>
-            </w:pPr>
-          </w:p>
-        </w:tc>
-        <w:tc>
-          <w:tcPr>
-            <w:tcW w:w="1895" w:type="dxa"/>
-          </w:tcPr>
-          <w:p>
-            <w:pPr>
-              <w:rPr>
-                <w:rFonts w:hint="cs"/>
-                <w:rtl/>
-              </w:rPr>
-            </w:pPr>
-          </w:p>
-        </w:tc>
-        <w:tc>
-          <w:tcPr>
-            <w:tcW w:w="1895" w:type="dxa"/>
-          </w:tcPr>
-          <w:p>
-            <w:pPr>
-              <w:rPr>
-                <w:rFonts w:hint="cs"/>
-                <w:rtl/>
-              </w:rPr>
-            </w:pPr>
-          </w:p>
-        </w:tc>
-        <w:tc>
-          <w:tcPr>
-            <w:tcW w:w="1896" w:type="dxa"/>
-          </w:tcPr>
-          <w:p>
-            <w:pPr>
-              <w:rPr>
-                <w:rFonts w:hint="cs"/>
-                <w:rtl/>
-              </w:rPr>
-            </w:pPr>
+            <w:tcW w:w="1196" w:type="dxa"/>
+          </w:tcPr>
+          <w:p>
+            <w:pPr>
+              <w:rPr>
+                <w:rtl/>
+              </w:rPr>
+            </w:pPr>
+            <w:r>
+              <w:rPr>
+                <w:rtl/>
+              </w:rPr>
+              <w:t>56811</w:t>
+            </w:r>
+          </w:p>
+        </w:tc>
+        <w:tc>
+          <w:tcPr>
+            <w:tcW w:w="1843" w:type="dxa"/>
+          </w:tcPr>
+          <w:p>
+            <w:pPr>
+              <w:rPr>
+                <w:rtl/>
+              </w:rPr>
+            </w:pPr>
+            <w:r>
+              <w:rPr>
+                <w:rtl/>
+              </w:rPr>
+              <w:t>56811</w:t>
+            </w:r>
+          </w:p>
+        </w:tc>
+        <w:tc>
+          <w:tcPr>
+            <w:tcW w:w="2409" w:type="dxa"/>
+          </w:tcPr>
+          <w:p>
+            <w:pPr>
+              <w:rPr>
+                <w:rtl/>
+              </w:rPr>
+            </w:pPr>
+            <w:r>
+              <w:rPr>
+                <w:rtl/>
+              </w:rPr>
+              <w:t>50729.05</w:t>
+            </w:r>
+          </w:p>
+        </w:tc>
+        <w:tc>
+          <w:tcPr>
+            <w:tcW w:w="2076" w:type="dxa"/>
+          </w:tcPr>
+          <w:p>
+            <w:pPr>
+              <w:rPr>
+                <w:rtl/>
+              </w:rPr>
+            </w:pPr>
+            <w:r>
+              <w:rPr>
+                <w:rtl/>
+              </w:rPr>
+              <w:t>56143.7</w:t>
+            </w:r>
           </w:p>
         </w:tc>
       </w:tr>
@@ -882,7 +2324,6 @@
           <w:p>
             <w:pPr>
               <w:rPr>
-                <w:rFonts w:hint="cs"/>
                 <w:rtl/>
               </w:rPr>
             </w:pPr>
@@ -897,54 +2338,74 @@
         </w:tc>
         <w:tc>
           <w:tcPr>
-            <w:tcW w:w="2448" w:type="dxa"/>
-          </w:tcPr>
-          <w:p>
-            <w:pPr>
-              <w:rPr>
-                <w:rFonts w:hint="cs"/>
-                <w:rtl/>
-              </w:rPr>
-            </w:pPr>
-          </w:p>
-        </w:tc>
-        <w:tc>
-          <w:tcPr>
-            <w:tcW w:w="1895" w:type="dxa"/>
-          </w:tcPr>
-          <w:p>
-            <w:pPr>
-              <w:rPr>
-                <w:rFonts w:hint="cs"/>
-                <w:rtl/>
-              </w:rPr>
-            </w:pPr>
-          </w:p>
-        </w:tc>
-        <w:tc>
-          <w:tcPr>
-            <w:tcW w:w="1895" w:type="dxa"/>
-          </w:tcPr>
-          <w:p>
-            <w:pPr>
-              <w:rPr>
-                <w:rFonts w:hint="cs"/>
-                <w:rtl/>
-              </w:rPr>
-            </w:pPr>
-          </w:p>
-        </w:tc>
-        <w:tc>
-          <w:tcPr>
-            <w:tcW w:w="1896" w:type="dxa"/>
-          </w:tcPr>
-          <w:p>
-            <w:pPr>
-              <w:rPr>
-                <w:rFonts w:hint="cs"/>
-                <w:rtl/>
-              </w:rPr>
-            </w:pPr>
+            <w:tcW w:w="1196" w:type="dxa"/>
+          </w:tcPr>
+          <w:p>
+            <w:pPr>
+              <w:rPr>
+                <w:rtl/>
+              </w:rPr>
+            </w:pPr>
+            <w:r>
+              <w:rPr>
+                <w:rtl/>
+              </w:rPr>
+              <w:t>113642</w:t>
+            </w:r>
+          </w:p>
+        </w:tc>
+        <w:tc>
+          <w:tcPr>
+            <w:tcW w:w="1843" w:type="dxa"/>
+          </w:tcPr>
+          <w:p>
+            <w:pPr>
+              <w:rPr>
+                <w:rtl/>
+              </w:rPr>
+            </w:pPr>
+            <w:r>
+              <w:rPr>
+                <w:rtl/>
+              </w:rPr>
+              <w:t>113642</w:t>
+            </w:r>
+          </w:p>
+        </w:tc>
+        <w:tc>
+          <w:tcPr>
+            <w:tcW w:w="2409" w:type="dxa"/>
+          </w:tcPr>
+          <w:p>
+            <w:pPr>
+              <w:rPr>
+                <w:rtl/>
+              </w:rPr>
+            </w:pPr>
+            <w:r>
+              <w:rPr>
+                <w:rtl/>
+              </w:rPr>
+              <w:t>101439.85</w:t>
+            </w:r>
+          </w:p>
+        </w:tc>
+        <w:tc>
+          <w:tcPr>
+            <w:tcW w:w="2076" w:type="dxa"/>
+          </w:tcPr>
+          <w:p>
+            <w:pPr>
+              <w:rPr>
+                <w:rtl/>
+              </w:rPr>
+            </w:pPr>
+            <w:r>
+              <w:rPr>
+                <w:rtl/>
+              </w:rPr>
+              <w:t>112293.95</w:t>
+            </w:r>
           </w:p>
         </w:tc>
       </w:tr>
@@ -956,7 +2417,6 @@
           <w:p>
             <w:pPr>
               <w:rPr>
-                <w:rFonts w:hint="cs"/>
                 <w:rtl/>
               </w:rPr>
             </w:pPr>
@@ -971,58 +2431,1878 @@
         </w:tc>
         <w:tc>
           <w:tcPr>
-            <w:tcW w:w="2448" w:type="dxa"/>
-          </w:tcPr>
-          <w:p>
-            <w:pPr>
-              <w:rPr>
-                <w:rFonts w:hint="cs"/>
-                <w:rtl/>
-              </w:rPr>
-            </w:pPr>
-          </w:p>
-        </w:tc>
-        <w:tc>
-          <w:tcPr>
-            <w:tcW w:w="1895" w:type="dxa"/>
-          </w:tcPr>
-          <w:p>
-            <w:pPr>
-              <w:rPr>
-                <w:rFonts w:hint="cs"/>
-                <w:rtl/>
-              </w:rPr>
-            </w:pPr>
-          </w:p>
-        </w:tc>
-        <w:tc>
-          <w:tcPr>
-            <w:tcW w:w="1895" w:type="dxa"/>
-          </w:tcPr>
-          <w:p>
-            <w:pPr>
-              <w:rPr>
-                <w:rFonts w:hint="cs"/>
-                <w:rtl/>
-              </w:rPr>
-            </w:pPr>
-          </w:p>
-        </w:tc>
-        <w:tc>
-          <w:tcPr>
-            <w:tcW w:w="1896" w:type="dxa"/>
-          </w:tcPr>
-          <w:p>
-            <w:pPr>
-              <w:rPr>
-                <w:rFonts w:hint="cs"/>
-                <w:rtl/>
-              </w:rPr>
-            </w:pPr>
+            <w:tcW w:w="1196" w:type="dxa"/>
+          </w:tcPr>
+          <w:p>
+            <w:pPr>
+              <w:rPr>
+                <w:rtl/>
+              </w:rPr>
+            </w:pPr>
+            <w:r>
+              <w:rPr>
+                <w:rtl/>
+              </w:rPr>
+              <w:t>227305</w:t>
+            </w:r>
+          </w:p>
+        </w:tc>
+        <w:tc>
+          <w:tcPr>
+            <w:tcW w:w="1843" w:type="dxa"/>
+          </w:tcPr>
+          <w:p>
+            <w:pPr>
+              <w:rPr>
+                <w:rtl/>
+              </w:rPr>
+            </w:pPr>
+            <w:r>
+              <w:rPr>
+                <w:rtl/>
+              </w:rPr>
+              <w:t>227305</w:t>
+            </w:r>
+          </w:p>
+        </w:tc>
+        <w:tc>
+          <w:tcPr>
+            <w:tcW w:w="2409" w:type="dxa"/>
+          </w:tcPr>
+          <w:p>
+            <w:pPr>
+              <w:rPr>
+                <w:rtl/>
+              </w:rPr>
+            </w:pPr>
+            <w:r>
+              <w:rPr>
+                <w:rtl/>
+              </w:rPr>
+              <w:t>202898.25</w:t>
+            </w:r>
+          </w:p>
+        </w:tc>
+        <w:tc>
+          <w:tcPr>
+            <w:tcW w:w="2076" w:type="dxa"/>
+          </w:tcPr>
+          <w:p>
+            <w:pPr>
+              <w:rPr>
+                <w:rtl/>
+              </w:rPr>
+            </w:pPr>
+            <w:r>
+              <w:rPr>
+                <w:rtl/>
+              </w:rPr>
+              <w:t>224713.75</w:t>
+            </w:r>
           </w:p>
         </w:tc>
       </w:tr>
     </w:tbl>
+    <w:p>
+      <w:pPr>
+        <w:rPr>
+          <w:rtl/>
+        </w:rPr>
+      </w:pPr>
+    </w:p>
+    <w:p>
+      <w:pPr>
+        <w:rPr>
+          <w:rtl/>
+        </w:rPr>
+      </w:pPr>
+      <w:r>
+        <w:rPr>
+          <w:rFonts w:hint="cs"/>
+          <w:rtl/>
+        </w:rPr>
+        <w:t xml:space="preserve">2. </w:t>
+      </w:r>
+    </w:p>
+    <w:tbl>
+      <w:tblPr>
+        <w:tblStyle w:val="ae"/>
+        <w:bidiVisual/>
+        <w:tblW w:w="8359" w:type="dxa"/>
+        <w:tblInd w:w="-5" w:type="dxa"/>
+        <w:tblLook w:val="04A0" w:firstRow="1" w:lastRow="0" w:firstColumn="1" w:lastColumn="0" w:noHBand="0" w:noVBand="1"/>
+      </w:tblPr>
+      <w:tblGrid>
+        <w:gridCol w:w="835"/>
+        <w:gridCol w:w="1430"/>
+        <w:gridCol w:w="1609"/>
+        <w:gridCol w:w="2409"/>
+        <w:gridCol w:w="2076"/>
+      </w:tblGrid>
+      <w:tr>
+        <w:tc>
+          <w:tcPr>
+            <w:tcW w:w="835" w:type="dxa"/>
+          </w:tcPr>
+          <w:p>
+            <w:pPr>
+              <w:rPr>
+                <w:rtl/>
+              </w:rPr>
+            </w:pPr>
+            <w:r>
+              <w:rPr>
+                <w:rFonts w:hint="cs"/>
+                <w:rtl/>
+              </w:rPr>
+              <w:t>מס"ד</w:t>
+            </w:r>
+          </w:p>
+        </w:tc>
+        <w:tc>
+          <w:tcPr>
+            <w:tcW w:w="1430" w:type="dxa"/>
+          </w:tcPr>
+          <w:p>
+            <w:pPr>
+              <w:rPr>
+                <w:rtl/>
+              </w:rPr>
+            </w:pPr>
+            <w:r>
+              <w:rPr>
+                <w:rtl/>
+              </w:rPr>
+              <w:t>מספר היפוכים</w:t>
+            </w:r>
+            <w:r>
+              <w:rPr>
+                <w:rFonts w:hint="cs"/>
+                <w:rtl/>
+              </w:rPr>
+              <w:t xml:space="preserve"> </w:t>
+            </w:r>
+            <w:r>
+              <w:rPr>
+                <w:rFonts w:hint="cs"/>
+                <w:rtl/>
+              </w:rPr>
+              <w:t>במערך ממוין</w:t>
+            </w:r>
+          </w:p>
+        </w:tc>
+        <w:tc>
+          <w:tcPr>
+            <w:tcW w:w="1609" w:type="dxa"/>
+          </w:tcPr>
+          <w:p>
+            <w:pPr>
+              <w:rPr>
+                <w:rtl/>
+              </w:rPr>
+            </w:pPr>
+            <w:r>
+              <w:rPr>
+                <w:rtl/>
+              </w:rPr>
+              <w:t>מספר היפוכים</w:t>
+            </w:r>
+            <w:r>
+              <w:rPr>
+                <w:rFonts w:hint="cs"/>
+                <w:rtl/>
+              </w:rPr>
+              <w:t xml:space="preserve"> </w:t>
+            </w:r>
+            <w:r>
+              <w:rPr>
+                <w:rFonts w:hint="cs"/>
+                <w:rtl/>
+              </w:rPr>
+              <w:t>במערך ממוין-הפוך</w:t>
+            </w:r>
+          </w:p>
+        </w:tc>
+        <w:tc>
+          <w:tcPr>
+            <w:tcW w:w="2409" w:type="dxa"/>
+          </w:tcPr>
+          <w:p>
+            <w:pPr>
+              <w:rPr>
+                <w:rtl/>
+              </w:rPr>
+            </w:pPr>
+            <w:r>
+              <w:rPr>
+                <w:rtl/>
+              </w:rPr>
+              <w:t>מספר היפוכים</w:t>
+            </w:r>
+            <w:r>
+              <w:rPr>
+                <w:rFonts w:hint="cs"/>
+                <w:rtl/>
+              </w:rPr>
+              <w:t xml:space="preserve"> </w:t>
+            </w:r>
+            <w:r>
+              <w:rPr>
+                <w:rFonts w:hint="cs"/>
+                <w:rtl/>
+              </w:rPr>
+              <w:t>במערך מסודר אקראית</w:t>
+            </w:r>
+          </w:p>
+        </w:tc>
+        <w:tc>
+          <w:tcPr>
+            <w:tcW w:w="2076" w:type="dxa"/>
+          </w:tcPr>
+          <w:p>
+            <w:pPr>
+              <w:rPr>
+                <w:rtl/>
+              </w:rPr>
+            </w:pPr>
+            <w:r>
+              <w:rPr>
+                <w:rtl/>
+              </w:rPr>
+              <w:t>מספר היפוכים</w:t>
+            </w:r>
+            <w:r>
+              <w:rPr>
+                <w:rFonts w:hint="cs"/>
+                <w:rtl/>
+              </w:rPr>
+              <w:t xml:space="preserve"> </w:t>
+            </w:r>
+            <w:r>
+              <w:rPr>
+                <w:rFonts w:hint="cs"/>
+                <w:rtl/>
+              </w:rPr>
+              <w:t>במערך עם היפוכים סמוכים אקראיים</w:t>
+            </w:r>
+          </w:p>
+        </w:tc>
+      </w:tr>
+      <w:tr>
+        <w:tc>
+          <w:tcPr>
+            <w:tcW w:w="835" w:type="dxa"/>
+          </w:tcPr>
+          <w:p>
+            <w:pPr>
+              <w:rPr>
+                <w:rtl/>
+              </w:rPr>
+            </w:pPr>
+            <w:r>
+              <w:rPr>
+                <w:rFonts w:hint="cs"/>
+                <w:rtl/>
+              </w:rPr>
+              <w:t>1.</w:t>
+            </w:r>
+          </w:p>
+        </w:tc>
+        <w:tc>
+          <w:tcPr>
+            <w:tcW w:w="1430" w:type="dxa"/>
+          </w:tcPr>
+          <w:p>
+            <w:pPr>
+              <w:rPr>
+                <w:rtl/>
+              </w:rPr>
+            </w:pPr>
+            <w:r>
+              <w:rPr>
+                <w:rFonts w:hint="cs"/>
+                <w:rtl/>
+              </w:rPr>
+              <w:t>0</w:t>
+            </w:r>
+          </w:p>
+        </w:tc>
+        <w:tc>
+          <w:tcPr>
+            <w:tcW w:w="1609" w:type="dxa"/>
+          </w:tcPr>
+          <w:p>
+            <w:pPr>
+              <w:rPr>
+                <w:rtl/>
+              </w:rPr>
+            </w:pPr>
+            <w:r>
+              <w:rPr>
+                <w:rtl/>
+              </w:rPr>
+              <w:t>24531</w:t>
+            </w:r>
+          </w:p>
+        </w:tc>
+        <w:tc>
+          <w:tcPr>
+            <w:tcW w:w="2409" w:type="dxa"/>
+          </w:tcPr>
+          <w:p>
+            <w:pPr>
+              <w:rPr>
+                <w:rtl/>
+              </w:rPr>
+            </w:pPr>
+            <w:r>
+              <w:rPr>
+                <w:rtl/>
+              </w:rPr>
+              <w:t>12436.4</w:t>
+            </w:r>
+          </w:p>
+        </w:tc>
+        <w:tc>
+          <w:tcPr>
+            <w:tcW w:w="2076" w:type="dxa"/>
+          </w:tcPr>
+          <w:p>
+            <w:pPr>
+              <w:rPr>
+                <w:rtl/>
+              </w:rPr>
+            </w:pPr>
+            <w:r>
+              <w:rPr>
+                <w:rtl/>
+              </w:rPr>
+              <w:t>108.95</w:t>
+            </w:r>
+          </w:p>
+        </w:tc>
+      </w:tr>
+      <w:tr>
+        <w:tc>
+          <w:tcPr>
+            <w:tcW w:w="835" w:type="dxa"/>
+          </w:tcPr>
+          <w:p>
+            <w:pPr>
+              <w:rPr>
+                <w:rtl/>
+              </w:rPr>
+            </w:pPr>
+            <w:r>
+              <w:rPr>
+                <w:rFonts w:hint="cs"/>
+                <w:rtl/>
+              </w:rPr>
+              <w:t>2.</w:t>
+            </w:r>
+          </w:p>
+        </w:tc>
+        <w:tc>
+          <w:tcPr>
+            <w:tcW w:w="1430" w:type="dxa"/>
+          </w:tcPr>
+          <w:p>
+            <w:pPr>
+              <w:rPr>
+                <w:rtl/>
+              </w:rPr>
+            </w:pPr>
+            <w:r>
+              <w:rPr>
+                <w:rFonts w:hint="cs"/>
+                <w:rtl/>
+              </w:rPr>
+              <w:t>0</w:t>
+            </w:r>
+          </w:p>
+        </w:tc>
+        <w:tc>
+          <w:tcPr>
+            <w:tcW w:w="1609" w:type="dxa"/>
+          </w:tcPr>
+          <w:p>
+            <w:pPr>
+              <w:rPr>
+                <w:rtl/>
+              </w:rPr>
+            </w:pPr>
+            <w:r>
+              <w:rPr>
+                <w:rtl/>
+              </w:rPr>
+              <w:t>98346</w:t>
+            </w:r>
+          </w:p>
+        </w:tc>
+        <w:tc>
+          <w:tcPr>
+            <w:tcW w:w="2409" w:type="dxa"/>
+          </w:tcPr>
+          <w:p>
+            <w:pPr>
+              <w:rPr>
+                <w:rtl/>
+              </w:rPr>
+            </w:pPr>
+            <w:r>
+              <w:rPr>
+                <w:rtl/>
+              </w:rPr>
+              <w:t>48987.2</w:t>
+            </w:r>
+          </w:p>
+        </w:tc>
+        <w:tc>
+          <w:tcPr>
+            <w:tcW w:w="2076" w:type="dxa"/>
+          </w:tcPr>
+          <w:p>
+            <w:pPr>
+              <w:rPr>
+                <w:rtl/>
+              </w:rPr>
+            </w:pPr>
+            <w:r>
+              <w:rPr>
+                <w:rtl/>
+              </w:rPr>
+              <w:t>219.1</w:t>
+            </w:r>
+          </w:p>
+        </w:tc>
+      </w:tr>
+      <w:tr>
+        <w:tc>
+          <w:tcPr>
+            <w:tcW w:w="835" w:type="dxa"/>
+          </w:tcPr>
+          <w:p>
+            <w:pPr>
+              <w:rPr>
+                <w:rtl/>
+              </w:rPr>
+            </w:pPr>
+            <w:r>
+              <w:rPr>
+                <w:rFonts w:hint="cs"/>
+                <w:rtl/>
+              </w:rPr>
+              <w:t>3.</w:t>
+            </w:r>
+          </w:p>
+        </w:tc>
+        <w:tc>
+          <w:tcPr>
+            <w:tcW w:w="1430" w:type="dxa"/>
+          </w:tcPr>
+          <w:p>
+            <w:pPr>
+              <w:rPr>
+                <w:rtl/>
+              </w:rPr>
+            </w:pPr>
+            <w:r>
+              <w:rPr>
+                <w:rFonts w:hint="cs"/>
+                <w:rtl/>
+              </w:rPr>
+              <w:t>0</w:t>
+            </w:r>
+          </w:p>
+        </w:tc>
+        <w:tc>
+          <w:tcPr>
+            <w:tcW w:w="1609" w:type="dxa"/>
+          </w:tcPr>
+          <w:p>
+            <w:pPr>
+              <w:rPr>
+                <w:rtl/>
+              </w:rPr>
+            </w:pPr>
+            <w:r>
+              <w:rPr>
+                <w:rtl/>
+              </w:rPr>
+              <w:t>393828</w:t>
+            </w:r>
+          </w:p>
+        </w:tc>
+        <w:tc>
+          <w:tcPr>
+            <w:tcW w:w="2409" w:type="dxa"/>
+          </w:tcPr>
+          <w:p>
+            <w:pPr>
+              <w:rPr>
+                <w:rtl/>
+              </w:rPr>
+            </w:pPr>
+            <w:r>
+              <w:rPr>
+                <w:rtl/>
+              </w:rPr>
+              <w:t>198619.35</w:t>
+            </w:r>
+          </w:p>
+        </w:tc>
+        <w:tc>
+          <w:tcPr>
+            <w:tcW w:w="2076" w:type="dxa"/>
+          </w:tcPr>
+          <w:p>
+            <w:pPr>
+              <w:rPr>
+                <w:rtl/>
+              </w:rPr>
+            </w:pPr>
+            <w:r>
+              <w:rPr>
+                <w:rtl/>
+              </w:rPr>
+              <w:t>439.85</w:t>
+            </w:r>
+          </w:p>
+        </w:tc>
+      </w:tr>
+      <w:tr>
+        <w:tc>
+          <w:tcPr>
+            <w:tcW w:w="835" w:type="dxa"/>
+          </w:tcPr>
+          <w:p>
+            <w:pPr>
+              <w:rPr>
+                <w:rtl/>
+              </w:rPr>
+            </w:pPr>
+            <w:r>
+              <w:rPr>
+                <w:rFonts w:hint="cs"/>
+                <w:rtl/>
+              </w:rPr>
+              <w:t>4.</w:t>
+            </w:r>
+          </w:p>
+        </w:tc>
+        <w:tc>
+          <w:tcPr>
+            <w:tcW w:w="1430" w:type="dxa"/>
+          </w:tcPr>
+          <w:p>
+            <w:r>
+              <w:rPr>
+                <w:rFonts w:hint="cs"/>
+                <w:rtl/>
+              </w:rPr>
+              <w:t>0</w:t>
+            </w:r>
+          </w:p>
+        </w:tc>
+        <w:tc>
+          <w:tcPr>
+            <w:tcW w:w="1609" w:type="dxa"/>
+          </w:tcPr>
+          <w:p>
+            <w:pPr>
+              <w:rPr>
+                <w:rtl/>
+              </w:rPr>
+            </w:pPr>
+            <w:r>
+              <w:rPr>
+                <w:rtl/>
+              </w:rPr>
+              <w:t>1576200</w:t>
+            </w:r>
+          </w:p>
+        </w:tc>
+        <w:tc>
+          <w:tcPr>
+            <w:tcW w:w="2409" w:type="dxa"/>
+          </w:tcPr>
+          <w:p>
+            <w:pPr>
+              <w:rPr>
+                <w:rtl/>
+              </w:rPr>
+            </w:pPr>
+            <w:r>
+              <w:rPr>
+                <w:rtl/>
+              </w:rPr>
+              <w:t>788150.6</w:t>
+            </w:r>
+          </w:p>
+        </w:tc>
+        <w:tc>
+          <w:tcPr>
+            <w:tcW w:w="2076" w:type="dxa"/>
+          </w:tcPr>
+          <w:p>
+            <w:pPr>
+              <w:rPr>
+                <w:rtl/>
+              </w:rPr>
+            </w:pPr>
+            <w:r>
+              <w:rPr>
+                <w:rtl/>
+              </w:rPr>
+              <w:t>890.4</w:t>
+            </w:r>
+          </w:p>
+        </w:tc>
+      </w:tr>
+      <w:tr>
+        <w:tc>
+          <w:tcPr>
+            <w:tcW w:w="835" w:type="dxa"/>
+          </w:tcPr>
+          <w:p>
+            <w:pPr>
+              <w:rPr>
+                <w:rtl/>
+              </w:rPr>
+            </w:pPr>
+            <w:r>
+              <w:rPr>
+                <w:rFonts w:hint="cs"/>
+                <w:rtl/>
+              </w:rPr>
+              <w:t>5.</w:t>
+            </w:r>
+          </w:p>
+        </w:tc>
+        <w:tc>
+          <w:tcPr>
+            <w:tcW w:w="1430" w:type="dxa"/>
+          </w:tcPr>
+          <w:p>
+            <w:pPr>
+              <w:rPr>
+                <w:rtl/>
+              </w:rPr>
+            </w:pPr>
+            <w:r>
+              <w:rPr>
+                <w:rFonts w:hint="cs"/>
+                <w:rtl/>
+              </w:rPr>
+              <w:t>0</w:t>
+            </w:r>
+          </w:p>
+        </w:tc>
+        <w:tc>
+          <w:tcPr>
+            <w:tcW w:w="1609" w:type="dxa"/>
+          </w:tcPr>
+          <w:p>
+            <w:pPr>
+              <w:rPr>
+                <w:rtl/>
+              </w:rPr>
+            </w:pPr>
+            <w:r>
+              <w:rPr>
+                <w:rtl/>
+              </w:rPr>
+              <w:t>6306576</w:t>
+            </w:r>
+          </w:p>
+        </w:tc>
+        <w:tc>
+          <w:tcPr>
+            <w:tcW w:w="2409" w:type="dxa"/>
+          </w:tcPr>
+          <w:p>
+            <w:pPr>
+              <w:rPr>
+                <w:rtl/>
+              </w:rPr>
+            </w:pPr>
+            <w:r>
+              <w:rPr>
+                <w:rtl/>
+              </w:rPr>
+              <w:t>3147191.2</w:t>
+            </w:r>
+          </w:p>
+        </w:tc>
+        <w:tc>
+          <w:tcPr>
+            <w:tcW w:w="2076" w:type="dxa"/>
+          </w:tcPr>
+          <w:p>
+            <w:pPr>
+              <w:rPr>
+                <w:rtl/>
+              </w:rPr>
+            </w:pPr>
+            <w:r>
+              <w:rPr>
+                <w:rtl/>
+              </w:rPr>
+              <w:t>1776.4</w:t>
+            </w:r>
+          </w:p>
+        </w:tc>
+      </w:tr>
+    </w:tbl>
+    <w:p>
+      <w:pPr>
+        <w:rPr>
+          <w:rtl/>
+        </w:rPr>
+      </w:pPr>
+    </w:p>
+    <w:p>
+      <w:pPr>
+        <w:rPr>
+          <w:rtl/>
+        </w:rPr>
+      </w:pPr>
+      <w:r>
+        <w:rPr>
+          <w:rFonts w:hint="cs"/>
+          <w:rtl/>
+        </w:rPr>
+        <w:t>3.</w:t>
+      </w:r>
+    </w:p>
+    <w:tbl>
+      <w:tblPr>
+        <w:tblStyle w:val="ae"/>
+        <w:bidiVisual/>
+        <w:tblW w:w="8359" w:type="dxa"/>
+        <w:tblInd w:w="-5" w:type="dxa"/>
+        <w:tblLook w:val="04A0" w:firstRow="1" w:lastRow="0" w:firstColumn="1" w:lastColumn="0" w:noHBand="0" w:noVBand="1"/>
+      </w:tblPr>
+      <w:tblGrid>
+        <w:gridCol w:w="835"/>
+        <w:gridCol w:w="1289"/>
+        <w:gridCol w:w="1750"/>
+        <w:gridCol w:w="2409"/>
+        <w:gridCol w:w="2076"/>
+      </w:tblGrid>
+      <w:tr>
+        <w:tc>
+          <w:tcPr>
+            <w:tcW w:w="835" w:type="dxa"/>
+          </w:tcPr>
+          <w:p>
+            <w:pPr>
+              <w:rPr>
+                <w:rtl/>
+              </w:rPr>
+            </w:pPr>
+            <w:r>
+              <w:rPr>
+                <w:rFonts w:hint="cs"/>
+                <w:rtl/>
+              </w:rPr>
+              <w:t>מס"ד</w:t>
+            </w:r>
+          </w:p>
+        </w:tc>
+        <w:tc>
+          <w:tcPr>
+            <w:tcW w:w="1289" w:type="dxa"/>
+          </w:tcPr>
+          <w:p>
+            <w:pPr>
+              <w:rPr>
+                <w:rtl/>
+              </w:rPr>
+            </w:pPr>
+            <w:r>
+              <w:rPr>
+                <w:rFonts w:hint="cs"/>
+                <w:rtl/>
+              </w:rPr>
+              <w:t xml:space="preserve">עלות </w:t>
+            </w:r>
+            <w:r>
+              <w:rPr>
+                <w:rFonts w:hint="cs"/>
+                <w:rtl/>
+              </w:rPr>
+              <w:t>חיפוש</w:t>
+            </w:r>
+            <w:r>
+              <w:rPr>
+                <w:rFonts w:hint="cs"/>
+                <w:rtl/>
+              </w:rPr>
+              <w:t xml:space="preserve"> במערך ממוין</w:t>
+            </w:r>
+          </w:p>
+        </w:tc>
+        <w:tc>
+          <w:tcPr>
+            <w:tcW w:w="1750" w:type="dxa"/>
+          </w:tcPr>
+          <w:p>
+            <w:pPr>
+              <w:rPr>
+                <w:rtl/>
+              </w:rPr>
+            </w:pPr>
+            <w:r>
+              <w:rPr>
+                <w:rFonts w:hint="cs"/>
+                <w:rtl/>
+              </w:rPr>
+              <w:t>עלות חיפוש במערך ממוין-הפוך</w:t>
+            </w:r>
+          </w:p>
+        </w:tc>
+        <w:tc>
+          <w:tcPr>
+            <w:tcW w:w="2409" w:type="dxa"/>
+          </w:tcPr>
+          <w:p>
+            <w:pPr>
+              <w:rPr>
+                <w:rtl/>
+              </w:rPr>
+            </w:pPr>
+            <w:r>
+              <w:rPr>
+                <w:rFonts w:hint="cs"/>
+                <w:rtl/>
+              </w:rPr>
+              <w:t>עלות חיפוש במערך מסודר אקראית</w:t>
+            </w:r>
+          </w:p>
+        </w:tc>
+        <w:tc>
+          <w:tcPr>
+            <w:tcW w:w="2076" w:type="dxa"/>
+          </w:tcPr>
+          <w:p>
+            <w:pPr>
+              <w:rPr>
+                <w:rtl/>
+              </w:rPr>
+            </w:pPr>
+            <w:r>
+              <w:rPr>
+                <w:rFonts w:hint="cs"/>
+                <w:rtl/>
+              </w:rPr>
+              <w:t>עלות חיפוש במערך עם היפוכים סמוכים אקראיים</w:t>
+            </w:r>
+          </w:p>
+        </w:tc>
+      </w:tr>
+      <w:tr>
+        <w:tc>
+          <w:tcPr>
+            <w:tcW w:w="835" w:type="dxa"/>
+          </w:tcPr>
+          <w:p>
+            <w:pPr>
+              <w:rPr>
+                <w:rtl/>
+              </w:rPr>
+            </w:pPr>
+            <w:r>
+              <w:rPr>
+                <w:rFonts w:hint="cs"/>
+                <w:rtl/>
+              </w:rPr>
+              <w:t>1.</w:t>
+            </w:r>
+          </w:p>
+        </w:tc>
+        <w:tc>
+          <w:tcPr>
+            <w:tcW w:w="1289" w:type="dxa"/>
+          </w:tcPr>
+          <w:p>
+            <w:pPr>
+              <w:rPr>
+                <w:rFonts w:hint="cs"/>
+                <w:rtl/>
+              </w:rPr>
+            </w:pPr>
+            <w:r>
+              <w:rPr>
+                <w:rtl/>
+              </w:rPr>
+              <w:t>1743</w:t>
+            </w:r>
+          </w:p>
+        </w:tc>
+        <w:tc>
+          <w:tcPr>
+            <w:tcW w:w="1750" w:type="dxa"/>
+          </w:tcPr>
+          <w:p>
+            <w:pPr>
+              <w:rPr>
+                <w:rtl/>
+              </w:rPr>
+            </w:pPr>
+            <w:r>
+              <w:rPr>
+                <w:rtl/>
+              </w:rPr>
+              <w:t>1743</w:t>
+            </w:r>
+          </w:p>
+        </w:tc>
+        <w:tc>
+          <w:tcPr>
+            <w:tcW w:w="2409" w:type="dxa"/>
+          </w:tcPr>
+          <w:p>
+            <w:pPr>
+              <w:rPr>
+                <w:rtl/>
+              </w:rPr>
+            </w:pPr>
+            <w:r>
+              <w:rPr>
+                <w:rtl/>
+              </w:rPr>
+              <w:t>1667.85</w:t>
+            </w:r>
+          </w:p>
+        </w:tc>
+        <w:tc>
+          <w:tcPr>
+            <w:tcW w:w="2076" w:type="dxa"/>
+          </w:tcPr>
+          <w:p>
+            <w:pPr>
+              <w:rPr>
+                <w:rtl/>
+              </w:rPr>
+            </w:pPr>
+            <w:r>
+              <w:rPr>
+                <w:rtl/>
+              </w:rPr>
+              <w:t>1741.95</w:t>
+            </w:r>
+          </w:p>
+        </w:tc>
+      </w:tr>
+      <w:tr>
+        <w:tc>
+          <w:tcPr>
+            <w:tcW w:w="835" w:type="dxa"/>
+          </w:tcPr>
+          <w:p>
+            <w:pPr>
+              <w:rPr>
+                <w:rtl/>
+              </w:rPr>
+            </w:pPr>
+            <w:r>
+              <w:rPr>
+                <w:rFonts w:hint="cs"/>
+                <w:rtl/>
+              </w:rPr>
+              <w:t>2.</w:t>
+            </w:r>
+          </w:p>
+        </w:tc>
+        <w:tc>
+          <w:tcPr>
+            <w:tcW w:w="1289" w:type="dxa"/>
+          </w:tcPr>
+          <w:p>
+            <w:pPr>
+              <w:rPr>
+                <w:rtl/>
+              </w:rPr>
+            </w:pPr>
+            <w:r>
+              <w:rPr>
+                <w:rtl/>
+              </w:rPr>
+              <w:t>3929</w:t>
+            </w:r>
+          </w:p>
+        </w:tc>
+        <w:tc>
+          <w:tcPr>
+            <w:tcW w:w="1750" w:type="dxa"/>
+          </w:tcPr>
+          <w:p>
+            <w:pPr>
+              <w:rPr>
+                <w:rtl/>
+              </w:rPr>
+            </w:pPr>
+            <w:r>
+              <w:rPr>
+                <w:rtl/>
+              </w:rPr>
+              <w:t>3929</w:t>
+            </w:r>
+          </w:p>
+        </w:tc>
+        <w:tc>
+          <w:tcPr>
+            <w:tcW w:w="2409" w:type="dxa"/>
+          </w:tcPr>
+          <w:p>
+            <w:pPr>
+              <w:rPr>
+                <w:rtl/>
+              </w:rPr>
+            </w:pPr>
+            <w:r>
+              <w:rPr>
+                <w:rtl/>
+              </w:rPr>
+              <w:t>3787.95</w:t>
+            </w:r>
+          </w:p>
+        </w:tc>
+        <w:tc>
+          <w:tcPr>
+            <w:tcW w:w="2076" w:type="dxa"/>
+          </w:tcPr>
+          <w:p>
+            <w:pPr>
+              <w:rPr>
+                <w:rtl/>
+              </w:rPr>
+            </w:pPr>
+            <w:r>
+              <w:rPr>
+                <w:rtl/>
+              </w:rPr>
+              <w:t>3931.15</w:t>
+            </w:r>
+          </w:p>
+        </w:tc>
+      </w:tr>
+      <w:tr>
+        <w:tc>
+          <w:tcPr>
+            <w:tcW w:w="835" w:type="dxa"/>
+          </w:tcPr>
+          <w:p>
+            <w:pPr>
+              <w:rPr>
+                <w:rtl/>
+              </w:rPr>
+            </w:pPr>
+            <w:r>
+              <w:rPr>
+                <w:rFonts w:hint="cs"/>
+                <w:rtl/>
+              </w:rPr>
+              <w:t>3.</w:t>
+            </w:r>
+          </w:p>
+        </w:tc>
+        <w:tc>
+          <w:tcPr>
+            <w:tcW w:w="1289" w:type="dxa"/>
+          </w:tcPr>
+          <w:p>
+            <w:pPr>
+              <w:rPr>
+                <w:rtl/>
+              </w:rPr>
+            </w:pPr>
+            <w:r>
+              <w:rPr>
+                <w:rtl/>
+              </w:rPr>
+              <w:t>8745</w:t>
+            </w:r>
+          </w:p>
+        </w:tc>
+        <w:tc>
+          <w:tcPr>
+            <w:tcW w:w="1750" w:type="dxa"/>
+          </w:tcPr>
+          <w:p>
+            <w:pPr>
+              <w:rPr>
+                <w:rtl/>
+              </w:rPr>
+            </w:pPr>
+            <w:r>
+              <w:rPr>
+                <w:rtl/>
+              </w:rPr>
+              <w:t>8745</w:t>
+            </w:r>
+          </w:p>
+        </w:tc>
+        <w:tc>
+          <w:tcPr>
+            <w:tcW w:w="2409" w:type="dxa"/>
+          </w:tcPr>
+          <w:p>
+            <w:pPr>
+              <w:rPr>
+                <w:rtl/>
+              </w:rPr>
+            </w:pPr>
+            <w:r>
+              <w:rPr>
+                <w:rtl/>
+              </w:rPr>
+              <w:t>8481.65</w:t>
+            </w:r>
+          </w:p>
+        </w:tc>
+        <w:tc>
+          <w:tcPr>
+            <w:tcW w:w="2076" w:type="dxa"/>
+          </w:tcPr>
+          <w:p>
+            <w:pPr>
+              <w:rPr>
+                <w:rtl/>
+              </w:rPr>
+            </w:pPr>
+            <w:r>
+              <w:rPr>
+                <w:rtl/>
+              </w:rPr>
+              <w:t>8758.8</w:t>
+            </w:r>
+          </w:p>
+        </w:tc>
+      </w:tr>
+      <w:tr>
+        <w:tc>
+          <w:tcPr>
+            <w:tcW w:w="835" w:type="dxa"/>
+          </w:tcPr>
+          <w:p>
+            <w:pPr>
+              <w:rPr>
+                <w:rtl/>
+              </w:rPr>
+            </w:pPr>
+            <w:r>
+              <w:rPr>
+                <w:rFonts w:hint="cs"/>
+                <w:rtl/>
+              </w:rPr>
+              <w:t>4.</w:t>
+            </w:r>
+          </w:p>
+        </w:tc>
+        <w:tc>
+          <w:tcPr>
+            <w:tcW w:w="1289" w:type="dxa"/>
+          </w:tcPr>
+          <w:p>
+            <w:r>
+              <w:rPr>
+                <w:rtl/>
+              </w:rPr>
+              <w:t>19265</w:t>
+            </w:r>
+          </w:p>
+        </w:tc>
+        <w:tc>
+          <w:tcPr>
+            <w:tcW w:w="1750" w:type="dxa"/>
+          </w:tcPr>
+          <w:p>
+            <w:pPr>
+              <w:rPr>
+                <w:rtl/>
+              </w:rPr>
+            </w:pPr>
+            <w:r>
+              <w:rPr>
+                <w:rtl/>
+              </w:rPr>
+              <w:t>19265</w:t>
+            </w:r>
+          </w:p>
+        </w:tc>
+        <w:tc>
+          <w:tcPr>
+            <w:tcW w:w="2409" w:type="dxa"/>
+          </w:tcPr>
+          <w:p>
+            <w:pPr>
+              <w:rPr>
+                <w:rtl/>
+              </w:rPr>
+            </w:pPr>
+            <w:r>
+              <w:rPr>
+                <w:rtl/>
+              </w:rPr>
+              <w:t>18755.6</w:t>
+            </w:r>
+          </w:p>
+        </w:tc>
+        <w:tc>
+          <w:tcPr>
+            <w:tcW w:w="2076" w:type="dxa"/>
+          </w:tcPr>
+          <w:p>
+            <w:pPr>
+              <w:rPr>
+                <w:rtl/>
+              </w:rPr>
+            </w:pPr>
+            <w:r>
+              <w:rPr>
+                <w:rtl/>
+              </w:rPr>
+              <w:t>19267.8</w:t>
+            </w:r>
+          </w:p>
+        </w:tc>
+      </w:tr>
+      <w:tr>
+        <w:tc>
+          <w:tcPr>
+            <w:tcW w:w="835" w:type="dxa"/>
+          </w:tcPr>
+          <w:p>
+            <w:pPr>
+              <w:rPr>
+                <w:rtl/>
+              </w:rPr>
+            </w:pPr>
+            <w:r>
+              <w:rPr>
+                <w:rFonts w:hint="cs"/>
+                <w:rtl/>
+              </w:rPr>
+              <w:t>5.</w:t>
+            </w:r>
+          </w:p>
+        </w:tc>
+        <w:tc>
+          <w:tcPr>
+            <w:tcW w:w="1289" w:type="dxa"/>
+          </w:tcPr>
+          <w:p>
+            <w:pPr>
+              <w:rPr>
+                <w:rtl/>
+              </w:rPr>
+            </w:pPr>
+            <w:r>
+              <w:rPr>
+                <w:rtl/>
+              </w:rPr>
+              <w:t>42081</w:t>
+            </w:r>
+          </w:p>
+        </w:tc>
+        <w:tc>
+          <w:tcPr>
+            <w:tcW w:w="1750" w:type="dxa"/>
+          </w:tcPr>
+          <w:p>
+            <w:pPr>
+              <w:rPr>
+                <w:rtl/>
+              </w:rPr>
+            </w:pPr>
+            <w:r>
+              <w:rPr>
+                <w:rtl/>
+              </w:rPr>
+              <w:t>42081</w:t>
+            </w:r>
+          </w:p>
+        </w:tc>
+        <w:tc>
+          <w:tcPr>
+            <w:tcW w:w="2409" w:type="dxa"/>
+          </w:tcPr>
+          <w:p>
+            <w:pPr>
+              <w:rPr>
+                <w:rtl/>
+              </w:rPr>
+            </w:pPr>
+            <w:r>
+              <w:rPr>
+                <w:rtl/>
+              </w:rPr>
+              <w:t>41127.55</w:t>
+            </w:r>
+          </w:p>
+        </w:tc>
+        <w:tc>
+          <w:tcPr>
+            <w:tcW w:w="2076" w:type="dxa"/>
+          </w:tcPr>
+          <w:p>
+            <w:pPr>
+              <w:rPr>
+                <w:rtl/>
+              </w:rPr>
+            </w:pPr>
+            <w:r>
+              <w:rPr>
+                <w:rtl/>
+              </w:rPr>
+              <w:t>42132.0</w:t>
+            </w:r>
+          </w:p>
+        </w:tc>
+      </w:tr>
+      <w:tr>
+        <w:tc>
+          <w:tcPr>
+            <w:tcW w:w="835" w:type="dxa"/>
+          </w:tcPr>
+          <w:p>
+            <w:pPr>
+              <w:rPr>
+                <w:rtl/>
+              </w:rPr>
+            </w:pPr>
+            <w:r>
+              <w:rPr>
+                <w:rFonts w:hint="cs"/>
+                <w:rtl/>
+              </w:rPr>
+              <w:t>6.</w:t>
+            </w:r>
+          </w:p>
+        </w:tc>
+        <w:tc>
+          <w:tcPr>
+            <w:tcW w:w="1289" w:type="dxa"/>
+          </w:tcPr>
+          <w:p>
+            <w:pPr>
+              <w:rPr>
+                <w:rtl/>
+              </w:rPr>
+            </w:pPr>
+            <w:r>
+              <w:rPr>
+                <w:rtl/>
+              </w:rPr>
+              <w:t>91265</w:t>
+            </w:r>
+          </w:p>
+        </w:tc>
+        <w:tc>
+          <w:tcPr>
+            <w:tcW w:w="1750" w:type="dxa"/>
+          </w:tcPr>
+          <w:p>
+            <w:pPr>
+              <w:rPr>
+                <w:rtl/>
+              </w:rPr>
+            </w:pPr>
+            <w:r>
+              <w:rPr>
+                <w:rtl/>
+              </w:rPr>
+              <w:t>91265</w:t>
+            </w:r>
+          </w:p>
+        </w:tc>
+        <w:tc>
+          <w:tcPr>
+            <w:tcW w:w="2409" w:type="dxa"/>
+          </w:tcPr>
+          <w:p>
+            <w:pPr>
+              <w:rPr>
+                <w:rtl/>
+              </w:rPr>
+            </w:pPr>
+            <w:r>
+              <w:rPr>
+                <w:rtl/>
+              </w:rPr>
+              <w:t>89567.75</w:t>
+            </w:r>
+          </w:p>
+        </w:tc>
+        <w:tc>
+          <w:tcPr>
+            <w:tcW w:w="2076" w:type="dxa"/>
+          </w:tcPr>
+          <w:p>
+            <w:pPr>
+              <w:rPr>
+                <w:rtl/>
+              </w:rPr>
+            </w:pPr>
+            <w:r>
+              <w:rPr>
+                <w:rtl/>
+              </w:rPr>
+              <w:t>91373.4</w:t>
+            </w:r>
+          </w:p>
+        </w:tc>
+      </w:tr>
+      <w:tr>
+        <w:tc>
+          <w:tcPr>
+            <w:tcW w:w="835" w:type="dxa"/>
+          </w:tcPr>
+          <w:p>
+            <w:pPr>
+              <w:rPr>
+                <w:rtl/>
+              </w:rPr>
+            </w:pPr>
+            <w:r>
+              <w:rPr>
+                <w:rFonts w:hint="cs"/>
+                <w:rtl/>
+              </w:rPr>
+              <w:t>7.</w:t>
+            </w:r>
+          </w:p>
+        </w:tc>
+        <w:tc>
+          <w:tcPr>
+            <w:tcW w:w="1289" w:type="dxa"/>
+          </w:tcPr>
+          <w:p>
+            <w:pPr>
+              <w:rPr>
+                <w:rtl/>
+              </w:rPr>
+            </w:pPr>
+            <w:r>
+              <w:rPr>
+                <w:rtl/>
+              </w:rPr>
+              <w:t>196737</w:t>
+            </w:r>
+          </w:p>
+        </w:tc>
+        <w:tc>
+          <w:tcPr>
+            <w:tcW w:w="1750" w:type="dxa"/>
+          </w:tcPr>
+          <w:p>
+            <w:pPr>
+              <w:rPr>
+                <w:rtl/>
+              </w:rPr>
+            </w:pPr>
+            <w:r>
+              <w:rPr>
+                <w:rtl/>
+              </w:rPr>
+              <w:t>196737</w:t>
+            </w:r>
+          </w:p>
+        </w:tc>
+        <w:tc>
+          <w:tcPr>
+            <w:tcW w:w="2409" w:type="dxa"/>
+          </w:tcPr>
+          <w:p>
+            <w:pPr>
+              <w:rPr>
+                <w:rtl/>
+              </w:rPr>
+            </w:pPr>
+            <w:r>
+              <w:rPr>
+                <w:rtl/>
+              </w:rPr>
+              <w:t>193403.85</w:t>
+            </w:r>
+          </w:p>
+        </w:tc>
+        <w:tc>
+          <w:tcPr>
+            <w:tcW w:w="2076" w:type="dxa"/>
+          </w:tcPr>
+          <w:p>
+            <w:pPr>
+              <w:rPr>
+                <w:rtl/>
+              </w:rPr>
+            </w:pPr>
+            <w:r>
+              <w:rPr>
+                <w:rtl/>
+              </w:rPr>
+              <w:t>196909.55</w:t>
+            </w:r>
+          </w:p>
+        </w:tc>
+      </w:tr>
+      <w:tr>
+        <w:tc>
+          <w:tcPr>
+            <w:tcW w:w="835" w:type="dxa"/>
+          </w:tcPr>
+          <w:p>
+            <w:pPr>
+              <w:rPr>
+                <w:rtl/>
+              </w:rPr>
+            </w:pPr>
+            <w:r>
+              <w:rPr>
+                <w:rFonts w:hint="cs"/>
+                <w:rtl/>
+              </w:rPr>
+              <w:t>8.</w:t>
+            </w:r>
+          </w:p>
+        </w:tc>
+        <w:tc>
+          <w:tcPr>
+            <w:tcW w:w="1289" w:type="dxa"/>
+          </w:tcPr>
+          <w:p>
+            <w:pPr>
+              <w:rPr>
+                <w:rtl/>
+              </w:rPr>
+            </w:pPr>
+            <w:r>
+              <w:rPr>
+                <w:rtl/>
+              </w:rPr>
+              <w:t>421889</w:t>
+            </w:r>
+          </w:p>
+        </w:tc>
+        <w:tc>
+          <w:tcPr>
+            <w:tcW w:w="1750" w:type="dxa"/>
+          </w:tcPr>
+          <w:p>
+            <w:pPr>
+              <w:rPr>
+                <w:rtl/>
+              </w:rPr>
+            </w:pPr>
+            <w:r>
+              <w:rPr>
+                <w:rtl/>
+              </w:rPr>
+              <w:t>421889</w:t>
+            </w:r>
+          </w:p>
+        </w:tc>
+        <w:tc>
+          <w:tcPr>
+            <w:tcW w:w="2409" w:type="dxa"/>
+          </w:tcPr>
+          <w:p>
+            <w:pPr>
+              <w:rPr>
+                <w:rtl/>
+              </w:rPr>
+            </w:pPr>
+            <w:r>
+              <w:rPr>
+                <w:rtl/>
+              </w:rPr>
+              <w:t>415617.45</w:t>
+            </w:r>
+          </w:p>
+        </w:tc>
+        <w:tc>
+          <w:tcPr>
+            <w:tcW w:w="2076" w:type="dxa"/>
+          </w:tcPr>
+          <w:p>
+            <w:pPr>
+              <w:rPr>
+                <w:rtl/>
+              </w:rPr>
+            </w:pPr>
+            <w:r>
+              <w:rPr>
+                <w:rtl/>
+              </w:rPr>
+              <w:t>422284.2</w:t>
+            </w:r>
+          </w:p>
+        </w:tc>
+      </w:tr>
+      <w:tr>
+        <w:tc>
+          <w:tcPr>
+            <w:tcW w:w="835" w:type="dxa"/>
+          </w:tcPr>
+          <w:p>
+            <w:pPr>
+              <w:rPr>
+                <w:rtl/>
+              </w:rPr>
+            </w:pPr>
+            <w:r>
+              <w:rPr>
+                <w:rFonts w:hint="cs"/>
+                <w:rtl/>
+              </w:rPr>
+              <w:t>9.</w:t>
+            </w:r>
+          </w:p>
+        </w:tc>
+        <w:tc>
+          <w:tcPr>
+            <w:tcW w:w="1289" w:type="dxa"/>
+          </w:tcPr>
+          <w:p>
+            <w:pPr>
+              <w:rPr>
+                <w:rtl/>
+              </w:rPr>
+            </w:pPr>
+            <w:r>
+              <w:rPr>
+                <w:rtl/>
+              </w:rPr>
+              <w:t>900609</w:t>
+            </w:r>
+          </w:p>
+        </w:tc>
+        <w:tc>
+          <w:tcPr>
+            <w:tcW w:w="1750" w:type="dxa"/>
+          </w:tcPr>
+          <w:p>
+            <w:pPr>
+              <w:rPr>
+                <w:rtl/>
+              </w:rPr>
+            </w:pPr>
+            <w:r>
+              <w:rPr>
+                <w:rtl/>
+              </w:rPr>
+              <w:t>900609</w:t>
+            </w:r>
+          </w:p>
+        </w:tc>
+        <w:tc>
+          <w:tcPr>
+            <w:tcW w:w="2409" w:type="dxa"/>
+          </w:tcPr>
+          <w:p>
+            <w:pPr>
+              <w:rPr>
+                <w:rtl/>
+              </w:rPr>
+            </w:pPr>
+            <w:r>
+              <w:rPr>
+                <w:rtl/>
+              </w:rPr>
+              <w:t>889720.7</w:t>
+            </w:r>
+          </w:p>
+        </w:tc>
+        <w:tc>
+          <w:tcPr>
+            <w:tcW w:w="2076" w:type="dxa"/>
+          </w:tcPr>
+          <w:p>
+            <w:pPr>
+              <w:rPr>
+                <w:rtl/>
+              </w:rPr>
+            </w:pPr>
+            <w:r>
+              <w:rPr>
+                <w:rtl/>
+              </w:rPr>
+              <w:t>901341.7</w:t>
+            </w:r>
+          </w:p>
+        </w:tc>
+      </w:tr>
+      <w:tr>
+        <w:tc>
+          <w:tcPr>
+            <w:tcW w:w="835" w:type="dxa"/>
+          </w:tcPr>
+          <w:p>
+            <w:pPr>
+              <w:rPr>
+                <w:rtl/>
+              </w:rPr>
+            </w:pPr>
+            <w:r>
+              <w:rPr>
+                <w:rFonts w:hint="cs"/>
+                <w:rtl/>
+              </w:rPr>
+              <w:t>10.</w:t>
+            </w:r>
+          </w:p>
+        </w:tc>
+        <w:tc>
+          <w:tcPr>
+            <w:tcW w:w="1289" w:type="dxa"/>
+          </w:tcPr>
+          <w:p>
+            <w:pPr>
+              <w:rPr>
+                <w:rtl/>
+              </w:rPr>
+            </w:pPr>
+            <w:r>
+              <w:rPr>
+                <w:rtl/>
+              </w:rPr>
+              <w:t>1914881</w:t>
+            </w:r>
+          </w:p>
+        </w:tc>
+        <w:tc>
+          <w:tcPr>
+            <w:tcW w:w="1750" w:type="dxa"/>
+          </w:tcPr>
+          <w:p>
+            <w:pPr>
+              <w:rPr>
+                <w:rtl/>
+              </w:rPr>
+            </w:pPr>
+            <w:r>
+              <w:rPr>
+                <w:rtl/>
+              </w:rPr>
+              <w:t>1914881</w:t>
+            </w:r>
+          </w:p>
+        </w:tc>
+        <w:tc>
+          <w:tcPr>
+            <w:tcW w:w="2409" w:type="dxa"/>
+          </w:tcPr>
+          <w:p>
+            <w:pPr>
+              <w:rPr>
+                <w:rtl/>
+              </w:rPr>
+            </w:pPr>
+            <w:r>
+              <w:rPr>
+                <w:rtl/>
+              </w:rPr>
+              <w:t>1893779.15</w:t>
+            </w:r>
+          </w:p>
+        </w:tc>
+        <w:tc>
+          <w:tcPr>
+            <w:tcW w:w="2076" w:type="dxa"/>
+          </w:tcPr>
+          <w:p>
+            <w:pPr>
+              <w:tabs>
+                <w:tab w:val="left" w:pos="487"/>
+              </w:tabs>
+              <w:rPr>
+                <w:rtl/>
+              </w:rPr>
+            </w:pPr>
+            <w:r>
+              <w:rPr>
+                <w:rtl/>
+              </w:rPr>
+              <w:t>1916332.7</w:t>
+            </w:r>
+          </w:p>
+        </w:tc>
+      </w:tr>
+    </w:tbl>
+    <w:p>
+      <w:pPr>
+        <w:rPr>
+          <w:rtl/>
+        </w:rPr>
+      </w:pPr>
+    </w:p>
+    <w:p>
+      <w:pPr>
+        <w:rPr>
+          <w:rtl/>
+        </w:rPr>
+      </w:pPr>
+      <w:r>
+        <w:rPr>
+          <w:rFonts w:hint="cs"/>
+          <w:rtl/>
+        </w:rPr>
+        <w:t>4.</w:t>
+      </w:r>
+    </w:p>
+    <w:p>
+      <w:pPr>
+        <w:rPr>
+          <w:rtl/>
+        </w:rPr>
+      </w:pPr>
+      <w:r>
+        <w:t>I</w:t>
+      </w:r>
+      <w:r>
+        <w:rPr>
+          <w:rFonts w:hint="cs"/>
+          <w:rtl/>
+        </w:rPr>
+        <w:t>.</w:t>
+      </w:r>
+    </w:p>
+    <w:p>
+      <w:pPr>
+        <w:rPr>
+          <w:rtl/>
+        </w:rPr>
+      </w:pPr>
+      <w:r>
+        <w:t>II</w:t>
+      </w:r>
+      <w:r>
+        <w:rPr>
+          <w:rFonts w:hint="cs"/>
+          <w:rtl/>
+        </w:rPr>
+        <w:t>.</w:t>
+      </w:r>
+    </w:p>
+    <w:p>
+      <w:pPr>
+        <w:rPr>
+          <w:rtl/>
+        </w:rPr>
+      </w:pPr>
+      <w:r>
+        <w:t>III</w:t>
+      </w:r>
+      <w:r>
+        <w:rPr>
+          <w:rFonts w:hint="cs"/>
+          <w:rtl/>
+        </w:rPr>
+        <w:t>.</w:t>
+      </w:r>
+    </w:p>
     <w:p>
       <w:pPr>
         <w:rPr>
@@ -1030,6 +4310,16 @@
           <w:rtl/>
         </w:rPr>
       </w:pPr>
+      <w:r>
+        <w:t>IV</w:t>
+      </w:r>
+      <w:r>
+        <w:rPr>
+          <w:rFonts w:hint="cs"/>
+          <w:rtl/>
+        </w:rPr>
+        <w:t>.</w:t>
+      </w:r>
     </w:p>
     <w:sectPr>
       <w:pgSz w:w="11906" w:h="16838"/>
@@ -1540,6 +4830,7 @@
   <w:style w:type="paragraph" w:default="1" w:styleId="a">
     <w:name w:val="Normal"/>
     <w:qFormat/>
+    <w:rsid w:val="006A3540"/>
     <w:pPr>
       <w:bidi/>
     </w:pPr>

</xml_diff>

<commit_message>
Submitted ZIP folder added
</commit_message>
<xml_diff>
--- a/AVLTree_itamarbennun_talmalka2.docx
+++ b/AVLTree_itamarbennun_talmalka2.docx
@@ -712,6 +712,11 @@
       </w:r>
     </w:p>
     <w:p>
+      <w:pPr>
+        <w:rPr>
+          <w:rtl/>
+        </w:rPr>
+      </w:pPr>
       <w:r>
         <w:rPr>
           <w:rtl/>
@@ -816,6 +821,21 @@
     <w:p>
       <w:pPr>
         <w:rPr>
+          <w:rtl/>
+        </w:rPr>
+      </w:pPr>
+    </w:p>
+    <w:p>
+      <w:pPr>
+        <w:rPr>
+          <w:rtl/>
+        </w:rPr>
+      </w:pPr>
+    </w:p>
+    <w:p/>
+    <w:p>
+      <w:pPr>
+        <w:rPr>
           <w:b/>
           <w:bCs/>
           <w:u w:val="single"/>
@@ -828,6 +848,7 @@
           <w:u w:val="single"/>
           <w:rtl/>
         </w:rPr>
+        <w:lastRenderedPageBreak/>
         <w:t xml:space="preserve">מחלקת </w:t>
       </w:r>
       <w:r>
@@ -897,7 +918,6 @@
         <w:rPr>
           <w:u w:val="single"/>
         </w:rPr>
-        <w:lastRenderedPageBreak/>
         <w:t>root</w:t>
       </w:r>
       <w:r>
@@ -1960,6 +1980,7 @@
         <w:rPr>
           <w:rtl/>
         </w:rPr>
+        <w:lastRenderedPageBreak/>
         <w:t>סיבוכיות</w:t>
       </w:r>
       <w:r>
@@ -3265,6 +3286,7 @@
         <w:rPr>
           <w:u w:val="single"/>
         </w:rPr>
+        <w:lastRenderedPageBreak/>
         <w:t>split(x)</w:t>
       </w:r>
     </w:p>
@@ -3306,7 +3328,6 @@
         <w:rPr>
           <w:rtl/>
         </w:rPr>
-        <w:lastRenderedPageBreak/>
         <w:t>סיבוכיות</w:t>
       </w:r>
       <w:r>
@@ -4050,34 +4071,6 @@
         </w:rPr>
       </w:pPr>
     </w:p>
-    <w:p>
-      <w:pPr>
-        <w:rPr>
-          <w:rtl/>
-        </w:rPr>
-      </w:pPr>
-    </w:p>
-    <w:p>
-      <w:pPr>
-        <w:rPr>
-          <w:rtl/>
-        </w:rPr>
-      </w:pPr>
-    </w:p>
-    <w:p>
-      <w:pPr>
-        <w:rPr>
-          <w:rtl/>
-        </w:rPr>
-      </w:pPr>
-    </w:p>
-    <w:p>
-      <w:pPr>
-        <w:rPr>
-          <w:rtl/>
-        </w:rPr>
-      </w:pPr>
-    </w:p>
     <w:p/>
     <w:p>
       <w:pPr>
@@ -4095,6 +4088,7 @@
           <w:u w:val="single"/>
           <w:rtl/>
         </w:rPr>
+        <w:lastRenderedPageBreak/>
         <w:t>חלק ניסויי</w:t>
       </w:r>
     </w:p>
@@ -5305,7 +5299,6 @@
     <w:p>
       <w:pPr>
         <w:rPr>
-          <w:rFonts w:hint="cs"/>
           <w:i/>
           <w:rtl/>
         </w:rPr>
@@ -5546,7 +5539,6 @@
     <w:p>
       <w:pPr>
         <w:rPr>
-          <w:rFonts w:hint="cs"/>
           <w:rtl/>
         </w:rPr>
       </w:pPr>
@@ -6244,6 +6236,13 @@
         </w:tc>
       </w:tr>
     </w:tbl>
+    <w:p>
+      <w:pPr>
+        <w:rPr>
+          <w:rtl/>
+        </w:rPr>
+      </w:pPr>
+    </w:p>
     <w:p>
       <w:pPr>
         <w:rPr>
@@ -8055,7 +8054,13 @@
                 <w:rPr>
                   <w:rFonts w:ascii="Cambria Math" w:hAnsi="Cambria Math"/>
                 </w:rPr>
-                <m:t>i=1</m:t>
+                <m:t>i</m:t>
+              </m:r>
+              <m:r>
+                <w:rPr>
+                  <w:rFonts w:ascii="Cambria Math" w:hAnsi="Cambria Math"/>
+                </w:rPr>
+                <m:t>=1</m:t>
               </m:r>
             </m:sub>
             <m:sup>
@@ -8071,7 +8076,13 @@
                 <w:rPr>
                   <w:rFonts w:ascii="Cambria Math" w:hAnsi="Cambria Math"/>
                 </w:rPr>
-                <m:t>O(</m:t>
+                <m:t>O</m:t>
+              </m:r>
+              <m:r>
+                <w:rPr>
+                  <w:rFonts w:ascii="Cambria Math" w:hAnsi="Cambria Math"/>
+                </w:rPr>
+                <m:t>(</m:t>
               </m:r>
               <m:r>
                 <m:rPr>
@@ -8159,7 +8170,13 @@
                 <w:rPr>
                   <w:rFonts w:ascii="Cambria Math" w:hAnsi="Cambria Math"/>
                 </w:rPr>
-                <m:t>i=1</m:t>
+                <m:t>i</m:t>
+              </m:r>
+              <m:r>
+                <w:rPr>
+                  <w:rFonts w:ascii="Cambria Math" w:hAnsi="Cambria Math"/>
+                </w:rPr>
+                <m:t>=1</m:t>
               </m:r>
             </m:sub>
             <m:sup>
@@ -8175,7 +8192,13 @@
                 <w:rPr>
                   <w:rFonts w:ascii="Cambria Math" w:hAnsi="Cambria Math"/>
                 </w:rPr>
-                <m:t>O(</m:t>
+                <m:t>O</m:t>
+              </m:r>
+              <m:r>
+                <w:rPr>
+                  <w:rFonts w:ascii="Cambria Math" w:hAnsi="Cambria Math"/>
+                </w:rPr>
+                <m:t>(</m:t>
               </m:r>
               <m:func>
                 <m:funcPr>
@@ -8244,7 +8267,19 @@
             <w:rPr>
               <w:rFonts w:ascii="Cambria Math" w:hAnsi="Cambria Math"/>
             </w:rPr>
-            <m:t>=O(</m:t>
+            <m:t>=</m:t>
+          </m:r>
+          <m:r>
+            <w:rPr>
+              <w:rFonts w:ascii="Cambria Math" w:hAnsi="Cambria Math"/>
+            </w:rPr>
+            <m:t>O</m:t>
+          </m:r>
+          <m:r>
+            <w:rPr>
+              <w:rFonts w:ascii="Cambria Math" w:hAnsi="Cambria Math"/>
+            </w:rPr>
+            <m:t>(</m:t>
           </m:r>
           <m:func>
             <m:funcPr>
@@ -8289,7 +8324,13 @@
                     <w:rPr>
                       <w:rFonts w:ascii="Cambria Math" w:hAnsi="Cambria Math"/>
                     </w:rPr>
-                    <m:t>i=1</m:t>
+                    <m:t>i</m:t>
+                  </m:r>
+                  <m:r>
+                    <w:rPr>
+                      <w:rFonts w:ascii="Cambria Math" w:hAnsi="Cambria Math"/>
+                    </w:rPr>
+                    <m:t>=1</m:t>
                   </m:r>
                 </m:sub>
                 <m:sup>
@@ -8423,7 +8464,13 @@
                 <w:rPr>
                   <w:rFonts w:ascii="Cambria Math" w:hAnsi="Cambria Math"/>
                 </w:rPr>
-                <m:t>i=1</m:t>
+                <m:t>i</m:t>
+              </m:r>
+              <m:r>
+                <w:rPr>
+                  <w:rFonts w:ascii="Cambria Math" w:hAnsi="Cambria Math"/>
+                </w:rPr>
+                <m:t>=1</m:t>
               </m:r>
             </m:sub>
             <m:sup>
@@ -8527,7 +8574,13 @@
                             <w:rPr>
                               <w:rFonts w:ascii="Cambria Math" w:hAnsi="Cambria Math"/>
                             </w:rPr>
-                            <m:t>i=1</m:t>
+                            <m:t>i</m:t>
+                          </m:r>
+                          <m:r>
+                            <w:rPr>
+                              <w:rFonts w:ascii="Cambria Math" w:hAnsi="Cambria Math"/>
+                            </w:rPr>
+                            <m:t>=1</m:t>
                           </m:r>
                         </m:sub>
                         <m:sup>
@@ -8660,7 +8713,13 @@
                         <w:rPr>
                           <w:rFonts w:ascii="Cambria Math" w:hAnsi="Cambria Math"/>
                         </w:rPr>
-                        <m:t>i=1</m:t>
+                        <m:t>i</m:t>
+                      </m:r>
+                      <m:r>
+                        <w:rPr>
+                          <w:rFonts w:ascii="Cambria Math" w:hAnsi="Cambria Math"/>
+                        </w:rPr>
+                        <m:t>=1</m:t>
                       </m:r>
                     </m:sub>
                     <m:sup>
@@ -8795,7 +8854,13 @@
                                 <w:rPr>
                                   <w:rFonts w:ascii="Cambria Math" w:hAnsi="Cambria Math"/>
                                 </w:rPr>
-                                <m:t>i=1</m:t>
+                                <m:t>i</m:t>
+                              </m:r>
+                              <m:r>
+                                <w:rPr>
+                                  <w:rFonts w:ascii="Cambria Math" w:hAnsi="Cambria Math"/>
+                                </w:rPr>
+                                <m:t>=1</m:t>
                               </m:r>
                             </m:sub>
                             <m:sup>
@@ -9676,7 +9741,6 @@
     <w:p>
       <w:pPr>
         <w:rPr>
-          <w:rFonts w:hint="cs"/>
           <w:i/>
           <w:rtl/>
         </w:rPr>

</xml_diff>